<commit_message>
Version actualizada junio 2024
</commit_message>
<xml_diff>
--- a/instalacion de Git.docx
+++ b/instalacion de Git.docx
@@ -9,29 +9,86 @@
       <w:r>
         <w:t>Comandos importantes</w:t>
       </w:r>
+      <w:r>
+        <w:t xml:space="preserve"> para </w:t>
+      </w:r>
+      <w:proofErr w:type="spellStart"/>
+      <w:r>
+        <w:t>git</w:t>
+      </w:r>
+      <w:proofErr w:type="spellEnd"/>
+      <w:r>
+        <w:t xml:space="preserve"> </w:t>
+      </w:r>
     </w:p>
     <w:p/>
     <w:p>
-      <w:r>
-        <w:t>git add .</w:t>
-      </w:r>
-    </w:p>
-    <w:p>
-      <w:r>
-        <w:t xml:space="preserve">git status </w:t>
-      </w:r>
-    </w:p>
-    <w:p>
-      <w:r>
-        <w:t>git lo</w:t>
+      <w:proofErr w:type="spellStart"/>
+      <w:r>
+        <w:t>git</w:t>
+      </w:r>
+      <w:proofErr w:type="spellEnd"/>
+      <w:r>
+        <w:t xml:space="preserve"> </w:t>
+      </w:r>
+      <w:proofErr w:type="spellStart"/>
+      <w:proofErr w:type="gramStart"/>
+      <w:r>
+        <w:t>add</w:t>
+      </w:r>
+      <w:proofErr w:type="spellEnd"/>
+      <w:r>
+        <w:t xml:space="preserve"> .</w:t>
+      </w:r>
+      <w:proofErr w:type="gramEnd"/>
+    </w:p>
+    <w:p>
+      <w:proofErr w:type="spellStart"/>
+      <w:r>
+        <w:t>git</w:t>
+      </w:r>
+      <w:proofErr w:type="spellEnd"/>
+      <w:r>
+        <w:t xml:space="preserve"> </w:t>
+      </w:r>
+      <w:proofErr w:type="gramStart"/>
+      <w:r>
+        <w:t>status</w:t>
+      </w:r>
+      <w:proofErr w:type="gramEnd"/>
+      <w:r>
+        <w:t xml:space="preserve"> </w:t>
+      </w:r>
+    </w:p>
+    <w:p>
+      <w:proofErr w:type="spellStart"/>
+      <w:r>
+        <w:t>git</w:t>
+      </w:r>
+      <w:proofErr w:type="spellEnd"/>
+      <w:r>
+        <w:t xml:space="preserve"> lo</w:t>
       </w:r>
       <w:r>
         <w:t>g</w:t>
       </w:r>
     </w:p>
     <w:p>
-      <w:r>
-        <w:t>git commit -m “información”</w:t>
+      <w:proofErr w:type="spellStart"/>
+      <w:r>
+        <w:t>git</w:t>
+      </w:r>
+      <w:proofErr w:type="spellEnd"/>
+      <w:r>
+        <w:t xml:space="preserve"> </w:t>
+      </w:r>
+      <w:proofErr w:type="spellStart"/>
+      <w:r>
+        <w:t>commit</w:t>
+      </w:r>
+      <w:proofErr w:type="spellEnd"/>
+      <w:r>
+        <w:t xml:space="preserve"> -m “información”</w:t>
       </w:r>
     </w:p>
     <w:p>
@@ -40,9 +97,27 @@
           <w:bottom w:val="single" w:sz="6" w:space="1" w:color="auto"/>
         </w:pBdr>
       </w:pPr>
-      <w:r>
-        <w:t>git checkout -b main</w:t>
-      </w:r>
+      <w:proofErr w:type="spellStart"/>
+      <w:r>
+        <w:t>git</w:t>
+      </w:r>
+      <w:proofErr w:type="spellEnd"/>
+      <w:r>
+        <w:t xml:space="preserve"> </w:t>
+      </w:r>
+      <w:proofErr w:type="spellStart"/>
+      <w:r>
+        <w:t>checkout</w:t>
+      </w:r>
+      <w:proofErr w:type="spellEnd"/>
+      <w:r>
+        <w:t xml:space="preserve"> -b </w:t>
+      </w:r>
+      <w:proofErr w:type="spellStart"/>
+      <w:r>
+        <w:t>main</w:t>
+      </w:r>
+      <w:proofErr w:type="spellEnd"/>
     </w:p>
     <w:p>
       <w:pPr>
@@ -50,9 +125,19 @@
           <w:bottom w:val="single" w:sz="6" w:space="1" w:color="auto"/>
         </w:pBdr>
       </w:pPr>
-      <w:r>
-        <w:t>git push - u origin main</w:t>
-      </w:r>
+      <w:proofErr w:type="spellStart"/>
+      <w:r>
+        <w:t>git</w:t>
+      </w:r>
+      <w:proofErr w:type="spellEnd"/>
+      <w:r>
+        <w:t xml:space="preserve"> </w:t>
+      </w:r>
+      <w:proofErr w:type="spellStart"/>
+      <w:r>
+        <w:t>push</w:t>
+      </w:r>
+      <w:proofErr w:type="spellEnd"/>
     </w:p>
     <w:p>
       <w:pPr>
@@ -60,9 +145,380 @@
           <w:bottom w:val="single" w:sz="6" w:space="1" w:color="auto"/>
         </w:pBdr>
       </w:pPr>
-      <w:r>
-        <w:t xml:space="preserve">git pull </w:t>
-      </w:r>
+      <w:proofErr w:type="spellStart"/>
+      <w:r>
+        <w:t>git</w:t>
+      </w:r>
+      <w:proofErr w:type="spellEnd"/>
+      <w:r>
+        <w:t xml:space="preserve"> </w:t>
+      </w:r>
+      <w:proofErr w:type="spellStart"/>
+      <w:r>
+        <w:t>push</w:t>
+      </w:r>
+      <w:proofErr w:type="spellEnd"/>
+      <w:r>
+        <w:t xml:space="preserve"> - u </w:t>
+      </w:r>
+      <w:proofErr w:type="spellStart"/>
+      <w:r>
+        <w:t>origin</w:t>
+      </w:r>
+      <w:proofErr w:type="spellEnd"/>
+      <w:r>
+        <w:t xml:space="preserve"> </w:t>
+      </w:r>
+      <w:proofErr w:type="spellStart"/>
+      <w:r>
+        <w:t>main</w:t>
+      </w:r>
+      <w:proofErr w:type="spellEnd"/>
+    </w:p>
+    <w:p>
+      <w:pPr>
+        <w:pBdr>
+          <w:bottom w:val="single" w:sz="6" w:space="1" w:color="auto"/>
+        </w:pBdr>
+      </w:pPr>
+      <w:proofErr w:type="spellStart"/>
+      <w:r>
+        <w:t>git</w:t>
+      </w:r>
+      <w:proofErr w:type="spellEnd"/>
+      <w:r>
+        <w:t xml:space="preserve"> </w:t>
+      </w:r>
+      <w:proofErr w:type="spellStart"/>
+      <w:r>
+        <w:t>push</w:t>
+      </w:r>
+      <w:proofErr w:type="spellEnd"/>
+      <w:r>
+        <w:t xml:space="preserve"> </w:t>
+      </w:r>
+      <w:proofErr w:type="spellStart"/>
+      <w:r>
+        <w:t>origin</w:t>
+      </w:r>
+      <w:proofErr w:type="spellEnd"/>
+      <w:r>
+        <w:t xml:space="preserve"> </w:t>
+      </w:r>
+      <w:proofErr w:type="spellStart"/>
+      <w:r>
+        <w:t>preproduccion</w:t>
+      </w:r>
+      <w:proofErr w:type="spellEnd"/>
+    </w:p>
+    <w:p>
+      <w:pPr>
+        <w:pBdr>
+          <w:bottom w:val="single" w:sz="6" w:space="1" w:color="auto"/>
+        </w:pBdr>
+      </w:pPr>
+    </w:p>
+    <w:p>
+      <w:pPr>
+        <w:pBdr>
+          <w:bottom w:val="single" w:sz="6" w:space="1" w:color="auto"/>
+        </w:pBdr>
+      </w:pPr>
+      <w:proofErr w:type="spellStart"/>
+      <w:r>
+        <w:t>git</w:t>
+      </w:r>
+      <w:proofErr w:type="spellEnd"/>
+      <w:r>
+        <w:t xml:space="preserve"> </w:t>
+      </w:r>
+      <w:proofErr w:type="spellStart"/>
+      <w:r>
+        <w:t>pull</w:t>
+      </w:r>
+      <w:proofErr w:type="spellEnd"/>
+      <w:r>
+        <w:t xml:space="preserve"> </w:t>
+      </w:r>
+    </w:p>
+    <w:p>
+      <w:pPr>
+        <w:pBdr>
+          <w:bottom w:val="single" w:sz="6" w:space="1" w:color="auto"/>
+        </w:pBdr>
+      </w:pPr>
+      <w:proofErr w:type="spellStart"/>
+      <w:r>
+        <w:t>git</w:t>
+      </w:r>
+      <w:proofErr w:type="spellEnd"/>
+      <w:r>
+        <w:t xml:space="preserve"> </w:t>
+      </w:r>
+      <w:proofErr w:type="spellStart"/>
+      <w:r>
+        <w:t>diff</w:t>
+      </w:r>
+      <w:proofErr w:type="spellEnd"/>
+    </w:p>
+    <w:p>
+      <w:pPr>
+        <w:pBdr>
+          <w:bottom w:val="single" w:sz="6" w:space="1" w:color="auto"/>
+        </w:pBdr>
+      </w:pPr>
+    </w:p>
+    <w:p>
+      <w:pPr>
+        <w:pBdr>
+          <w:bottom w:val="single" w:sz="6" w:space="1" w:color="auto"/>
+        </w:pBdr>
+      </w:pPr>
+      <w:r>
+        <w:t>restaurar archivos</w:t>
+      </w:r>
+      <w:r>
+        <w:t xml:space="preserve"> recordar adjuntar id</w:t>
+      </w:r>
+    </w:p>
+    <w:p>
+      <w:pPr>
+        <w:pBdr>
+          <w:bottom w:val="single" w:sz="6" w:space="1" w:color="auto"/>
+        </w:pBdr>
+      </w:pPr>
+      <w:proofErr w:type="spellStart"/>
+      <w:r>
+        <w:t>git</w:t>
+      </w:r>
+      <w:proofErr w:type="spellEnd"/>
+      <w:r>
+        <w:t xml:space="preserve"> log --</w:t>
+      </w:r>
+      <w:proofErr w:type="spellStart"/>
+      <w:r>
+        <w:t>oneline</w:t>
+      </w:r>
+      <w:proofErr w:type="spellEnd"/>
+    </w:p>
+    <w:p>
+      <w:pPr>
+        <w:pBdr>
+          <w:bottom w:val="single" w:sz="6" w:space="1" w:color="auto"/>
+        </w:pBdr>
+      </w:pPr>
+      <w:proofErr w:type="spellStart"/>
+      <w:r>
+        <w:t>git</w:t>
+      </w:r>
+      <w:proofErr w:type="spellEnd"/>
+      <w:r>
+        <w:t xml:space="preserve"> </w:t>
+      </w:r>
+      <w:proofErr w:type="spellStart"/>
+      <w:r>
+        <w:t>restore</w:t>
+      </w:r>
+      <w:proofErr w:type="spellEnd"/>
+      <w:r>
+        <w:t xml:space="preserve"> –</w:t>
+      </w:r>
+      <w:proofErr w:type="spellStart"/>
+      <w:r>
+        <w:t>source</w:t>
+      </w:r>
+      <w:proofErr w:type="spellEnd"/>
+      <w:r>
+        <w:t xml:space="preserve"> </w:t>
+      </w:r>
+      <w:proofErr w:type="spellStart"/>
+      <w:r>
+        <w:t>idxxx</w:t>
+      </w:r>
+      <w:proofErr w:type="spellEnd"/>
+      <w:r>
+        <w:t xml:space="preserve"> </w:t>
+      </w:r>
+      <w:proofErr w:type="spellStart"/>
+      <w:r>
+        <w:t>nombrearchivo</w:t>
+      </w:r>
+      <w:proofErr w:type="spellEnd"/>
+    </w:p>
+    <w:p>
+      <w:pPr>
+        <w:pBdr>
+          <w:bottom w:val="single" w:sz="6" w:space="1" w:color="auto"/>
+        </w:pBdr>
+      </w:pPr>
+    </w:p>
+    <w:p>
+      <w:proofErr w:type="spellStart"/>
+      <w:r>
+        <w:t>git</w:t>
+      </w:r>
+      <w:proofErr w:type="spellEnd"/>
+      <w:r>
+        <w:t xml:space="preserve"> Branch para ver las ramas</w:t>
+      </w:r>
+    </w:p>
+    <w:p>
+      <w:proofErr w:type="spellStart"/>
+      <w:r>
+        <w:t>git</w:t>
+      </w:r>
+      <w:proofErr w:type="spellEnd"/>
+      <w:r>
+        <w:t xml:space="preserve"> </w:t>
+      </w:r>
+      <w:proofErr w:type="spellStart"/>
+      <w:r>
+        <w:t>checkout</w:t>
+      </w:r>
+      <w:proofErr w:type="spellEnd"/>
+      <w:r>
+        <w:t xml:space="preserve"> -b preproducción</w:t>
+      </w:r>
+    </w:p>
+    <w:p>
+      <w:proofErr w:type="spellStart"/>
+      <w:r>
+        <w:t>git</w:t>
+      </w:r>
+      <w:proofErr w:type="spellEnd"/>
+      <w:r>
+        <w:t xml:space="preserve"> </w:t>
+      </w:r>
+      <w:proofErr w:type="spellStart"/>
+      <w:r>
+        <w:t>checkout</w:t>
+      </w:r>
+      <w:proofErr w:type="spellEnd"/>
+      <w:r>
+        <w:t xml:space="preserve"> -M preproducción igual sirve para crear</w:t>
+      </w:r>
+    </w:p>
+    <w:p>
+      <w:proofErr w:type="spellStart"/>
+      <w:r>
+        <w:t>git</w:t>
+      </w:r>
+      <w:proofErr w:type="spellEnd"/>
+      <w:r>
+        <w:t xml:space="preserve"> Branch y podemos consultar las ramas creadas</w:t>
+      </w:r>
+    </w:p>
+    <w:p>
+      <w:proofErr w:type="spellStart"/>
+      <w:r>
+        <w:t>git</w:t>
+      </w:r>
+      <w:proofErr w:type="spellEnd"/>
+      <w:r>
+        <w:t xml:space="preserve"> switch </w:t>
+      </w:r>
+      <w:proofErr w:type="spellStart"/>
+      <w:r>
+        <w:t>main</w:t>
+      </w:r>
+      <w:proofErr w:type="spellEnd"/>
+      <w:r>
+        <w:t xml:space="preserve"> // para cambiar de ramas</w:t>
+      </w:r>
+    </w:p>
+    <w:p>
+      <w:pPr>
+        <w:pBdr>
+          <w:bottom w:val="single" w:sz="6" w:space="1" w:color="auto"/>
+        </w:pBdr>
+      </w:pPr>
+    </w:p>
+    <w:p>
+      <w:proofErr w:type="spellStart"/>
+      <w:r>
+        <w:t>git</w:t>
+      </w:r>
+      <w:proofErr w:type="spellEnd"/>
+      <w:r>
+        <w:t xml:space="preserve"> </w:t>
+      </w:r>
+      <w:proofErr w:type="spellStart"/>
+      <w:proofErr w:type="gramStart"/>
+      <w:r>
+        <w:t>merge</w:t>
+      </w:r>
+      <w:proofErr w:type="spellEnd"/>
+      <w:r>
+        <w:t xml:space="preserve"> :</w:t>
+      </w:r>
+      <w:proofErr w:type="gramEnd"/>
+      <w:r>
+        <w:t xml:space="preserve">  cuando </w:t>
+      </w:r>
+      <w:proofErr w:type="spellStart"/>
+      <w:r>
+        <w:t>Main</w:t>
+      </w:r>
+      <w:proofErr w:type="spellEnd"/>
+      <w:r>
+        <w:t xml:space="preserve"> no tiene el cambio solo la tiene desarrollo</w:t>
+      </w:r>
+    </w:p>
+    <w:p>
+      <w:r>
+        <w:t xml:space="preserve">Posicionar en la rama que no tiene el cambio en este caso </w:t>
+      </w:r>
+      <w:proofErr w:type="spellStart"/>
+      <w:r>
+        <w:t>git</w:t>
+      </w:r>
+      <w:proofErr w:type="spellEnd"/>
+      <w:r>
+        <w:t xml:space="preserve"> switch </w:t>
+      </w:r>
+      <w:proofErr w:type="spellStart"/>
+      <w:r>
+        <w:t>main</w:t>
+      </w:r>
+      <w:proofErr w:type="spellEnd"/>
+      <w:r>
+        <w:t xml:space="preserve"> </w:t>
+      </w:r>
+    </w:p>
+    <w:p>
+      <w:r>
+        <w:t xml:space="preserve">Y luego dar un </w:t>
+      </w:r>
+      <w:proofErr w:type="spellStart"/>
+      <w:r>
+        <w:t>git</w:t>
+      </w:r>
+      <w:proofErr w:type="spellEnd"/>
+      <w:r>
+        <w:t xml:space="preserve"> </w:t>
+      </w:r>
+      <w:proofErr w:type="spellStart"/>
+      <w:r>
+        <w:t>merge</w:t>
+      </w:r>
+      <w:proofErr w:type="spellEnd"/>
+      <w:r>
+        <w:t xml:space="preserve"> con el nombre de la rama que quiere mezclar</w:t>
+      </w:r>
+    </w:p>
+    <w:p>
+      <w:pPr>
+        <w:pBdr>
+          <w:bottom w:val="single" w:sz="6" w:space="1" w:color="auto"/>
+        </w:pBdr>
+      </w:pPr>
+    </w:p>
+    <w:p>
+      <w:pPr>
+        <w:pBdr>
+          <w:bottom w:val="single" w:sz="6" w:space="1" w:color="auto"/>
+        </w:pBdr>
+      </w:pPr>
     </w:p>
     <w:p>
       <w:pPr>
@@ -74,7 +530,39 @@
         <w:pStyle w:val="Sinespaciado"/>
       </w:pPr>
       <w:r>
-        <w:t>El comando git clone crea una copia de un repositorio git existente, y este repositorio puede ser local o remoto. Además, esta copia es un repositorio git completo, con tu propio historial, gestionamiento de tus propios archivos y es un ambiente aislado como un todo del repositorio original.</w:t>
+        <w:t xml:space="preserve">El comando </w:t>
+      </w:r>
+      <w:proofErr w:type="spellStart"/>
+      <w:r>
+        <w:t>git</w:t>
+      </w:r>
+      <w:proofErr w:type="spellEnd"/>
+      <w:r>
+        <w:t xml:space="preserve"> clone crea una copia de un repositorio </w:t>
+      </w:r>
+      <w:proofErr w:type="spellStart"/>
+      <w:r>
+        <w:t>git</w:t>
+      </w:r>
+      <w:proofErr w:type="spellEnd"/>
+      <w:r>
+        <w:t xml:space="preserve"> existente, y este repositorio puede ser local o remoto. Además, esta copia es un repositorio </w:t>
+      </w:r>
+      <w:proofErr w:type="spellStart"/>
+      <w:r>
+        <w:t>git</w:t>
+      </w:r>
+      <w:proofErr w:type="spellEnd"/>
+      <w:r>
+        <w:t xml:space="preserve"> completo, con tu propio historial, </w:t>
+      </w:r>
+      <w:proofErr w:type="spellStart"/>
+      <w:r>
+        <w:t>gestionamiento</w:t>
+      </w:r>
+      <w:proofErr w:type="spellEnd"/>
+      <w:r>
+        <w:t xml:space="preserve"> de tus propios archivos y es un ambiente aislado como un todo del repositorio original.</w:t>
       </w:r>
     </w:p>
     <w:p>
@@ -87,7 +575,15 @@
         <w:pStyle w:val="Sinespaciado"/>
       </w:pPr>
       <w:r>
-        <w:t>Con el git clone también puedes clonar el repositorio para una carpeta específica:</w:t>
+        <w:t xml:space="preserve">Con el </w:t>
+      </w:r>
+      <w:proofErr w:type="spellStart"/>
+      <w:r>
+        <w:t>git</w:t>
+      </w:r>
+      <w:proofErr w:type="spellEnd"/>
+      <w:r>
+        <w:t xml:space="preserve"> clone también puedes clonar el repositorio para una carpeta específica:</w:t>
       </w:r>
     </w:p>
     <w:p>
@@ -103,13 +599,23 @@
           <w:bCs/>
         </w:rPr>
       </w:pPr>
+      <w:proofErr w:type="spellStart"/>
       <w:r>
         <w:rPr>
           <w:b/>
           <w:bCs/>
           <w:highlight w:val="green"/>
         </w:rPr>
-        <w:t>git clone &lt;repositorio&gt; &lt;mi-proyecto-clone&gt;</w:t>
+        <w:t>git</w:t>
+      </w:r>
+      <w:proofErr w:type="spellEnd"/>
+      <w:r>
+        <w:rPr>
+          <w:b/>
+          <w:bCs/>
+          <w:highlight w:val="green"/>
+        </w:rPr>
+        <w:t xml:space="preserve"> clone &lt;repositorio&gt; &lt;mi-proyecto-clone&gt;</w:t>
       </w:r>
     </w:p>
     <w:p>
@@ -157,7 +663,23 @@
         <w:pStyle w:val="Sinespaciado"/>
       </w:pPr>
       <w:r>
-        <w:t>También puedes configurar el git clone y clonar el repositorio desde una branch específica, diferente a la original, de esta manera:</w:t>
+        <w:t xml:space="preserve">También puedes configurar el </w:t>
+      </w:r>
+      <w:proofErr w:type="spellStart"/>
+      <w:r>
+        <w:t>git</w:t>
+      </w:r>
+      <w:proofErr w:type="spellEnd"/>
+      <w:r>
+        <w:t xml:space="preserve"> clone y clonar el repositorio desde una </w:t>
+      </w:r>
+      <w:proofErr w:type="spellStart"/>
+      <w:r>
+        <w:t>branch</w:t>
+      </w:r>
+      <w:proofErr w:type="spellEnd"/>
+      <w:r>
+        <w:t xml:space="preserve"> específica, diferente a la original, de esta manera:</w:t>
       </w:r>
     </w:p>
     <w:p>
@@ -173,13 +695,59 @@
           <w:bCs/>
         </w:rPr>
       </w:pPr>
+      <w:proofErr w:type="spellStart"/>
       <w:r>
         <w:rPr>
           <w:b/>
           <w:bCs/>
           <w:highlight w:val="green"/>
         </w:rPr>
-        <w:t>git clone -branch new_feature &lt;repositorio&gt;</w:t>
+        <w:t>git</w:t>
+      </w:r>
+      <w:proofErr w:type="spellEnd"/>
+      <w:r>
+        <w:rPr>
+          <w:b/>
+          <w:bCs/>
+          <w:highlight w:val="green"/>
+        </w:rPr>
+        <w:t xml:space="preserve"> clone -</w:t>
+      </w:r>
+      <w:proofErr w:type="spellStart"/>
+      <w:r>
+        <w:rPr>
+          <w:b/>
+          <w:bCs/>
+          <w:highlight w:val="green"/>
+        </w:rPr>
+        <w:t>branch</w:t>
+      </w:r>
+      <w:proofErr w:type="spellEnd"/>
+      <w:r>
+        <w:rPr>
+          <w:b/>
+          <w:bCs/>
+          <w:highlight w:val="green"/>
+        </w:rPr>
+        <w:t xml:space="preserve"> </w:t>
+      </w:r>
+      <w:proofErr w:type="spellStart"/>
+      <w:r>
+        <w:rPr>
+          <w:b/>
+          <w:bCs/>
+          <w:highlight w:val="green"/>
+        </w:rPr>
+        <w:t>new_feature</w:t>
+      </w:r>
+      <w:proofErr w:type="spellEnd"/>
+      <w:r>
+        <w:rPr>
+          <w:b/>
+          <w:bCs/>
+          <w:highlight w:val="green"/>
+        </w:rPr>
+        <w:t xml:space="preserve"> &lt;repositorio&gt;</w:t>
       </w:r>
     </w:p>
     <w:p>
@@ -195,8 +763,21 @@
       <w:pPr>
         <w:pStyle w:val="Sinespaciado"/>
       </w:pPr>
-      <w:r>
-        <w:t>it pull sirve para bajar todos los archivos cuando ya empezamos un repositorio.</w:t>
+      <w:proofErr w:type="spellStart"/>
+      <w:r>
+        <w:t>it</w:t>
+      </w:r>
+      <w:proofErr w:type="spellEnd"/>
+      <w:r>
+        <w:t xml:space="preserve"> </w:t>
+      </w:r>
+      <w:proofErr w:type="spellStart"/>
+      <w:r>
+        <w:t>pull</w:t>
+      </w:r>
+      <w:proofErr w:type="spellEnd"/>
+      <w:r>
+        <w:t xml:space="preserve"> sirve para bajar todos los archivos cuando ya empezamos un repositorio.</w:t>
       </w:r>
     </w:p>
     <w:p>
@@ -204,7 +785,6 @@
         <w:pStyle w:val="Ttulo1"/>
       </w:pPr>
       <w:r>
-        <w:lastRenderedPageBreak/>
         <w:t xml:space="preserve">Instalación de Git </w:t>
       </w:r>
       <w:r>
@@ -227,7 +807,7 @@
                     <pic:cNvPicPr/>
                   </pic:nvPicPr>
                   <pic:blipFill>
-                    <a:blip r:embed="rId4"/>
+                    <a:blip r:embed="rId5"/>
                     <a:stretch>
                       <a:fillRect/>
                     </a:stretch>
@@ -258,6 +838,7 @@
         <w:rPr>
           <w:noProof/>
         </w:rPr>
+        <w:lastRenderedPageBreak/>
         <w:t>gg</w:t>
       </w:r>
       <w:r>
@@ -280,7 +861,7 @@
                     <pic:cNvPicPr/>
                   </pic:nvPicPr>
                   <pic:blipFill>
-                    <a:blip r:embed="rId5"/>
+                    <a:blip r:embed="rId6"/>
                     <a:stretch>
                       <a:fillRect/>
                     </a:stretch>
@@ -315,6 +896,7 @@
           <w:szCs w:val="18"/>
         </w:rPr>
       </w:pPr>
+      <w:proofErr w:type="spellStart"/>
       <w:r>
         <w:rPr>
           <w:rFonts w:ascii="Lucida Console" w:hAnsi="Lucida Console" w:cs="Lucida Console"/>
@@ -322,8 +904,37 @@
           <w:sz w:val="18"/>
           <w:szCs w:val="18"/>
         </w:rPr>
-        <w:lastRenderedPageBreak/>
-        <w:t>git config --global user.name</w:t>
+        <w:t>git</w:t>
+      </w:r>
+      <w:proofErr w:type="spellEnd"/>
+      <w:r>
+        <w:rPr>
+          <w:rFonts w:ascii="Lucida Console" w:hAnsi="Lucida Console" w:cs="Lucida Console"/>
+          <w:kern w:val="0"/>
+          <w:sz w:val="18"/>
+          <w:szCs w:val="18"/>
+        </w:rPr>
+        <w:t xml:space="preserve"> </w:t>
+      </w:r>
+      <w:proofErr w:type="spellStart"/>
+      <w:r>
+        <w:rPr>
+          <w:rFonts w:ascii="Lucida Console" w:hAnsi="Lucida Console" w:cs="Lucida Console"/>
+          <w:kern w:val="0"/>
+          <w:sz w:val="18"/>
+          <w:szCs w:val="18"/>
+        </w:rPr>
+        <w:t>config</w:t>
+      </w:r>
+      <w:proofErr w:type="spellEnd"/>
+      <w:r>
+        <w:rPr>
+          <w:rFonts w:ascii="Lucida Console" w:hAnsi="Lucida Console" w:cs="Lucida Console"/>
+          <w:kern w:val="0"/>
+          <w:sz w:val="18"/>
+          <w:szCs w:val="18"/>
+        </w:rPr>
+        <w:t xml:space="preserve"> --global user.name</w:t>
       </w:r>
       <w:r>
         <w:rPr>
@@ -345,7 +956,7 @@
                     <pic:cNvPicPr/>
                   </pic:nvPicPr>
                   <pic:blipFill>
-                    <a:blip r:embed="rId6"/>
+                    <a:blip r:embed="rId7"/>
                     <a:stretch>
                       <a:fillRect/>
                     </a:stretch>
@@ -367,6 +978,7 @@
       </w:r>
     </w:p>
     <w:p>
+      <w:proofErr w:type="spellStart"/>
       <w:r>
         <w:rPr>
           <w:rFonts w:ascii="Lucida Console" w:hAnsi="Lucida Console" w:cs="Lucida Console"/>
@@ -374,12 +986,72 @@
           <w:sz w:val="18"/>
           <w:szCs w:val="18"/>
         </w:rPr>
-        <w:t>git config --global user.email cr.barrales@gmail.com</w:t>
-      </w:r>
-    </w:p>
-    <w:p>
-      <w:r>
-        <w:t>inicializar GIT primero hubicarnos en el directorio</w:t>
+        <w:t>git</w:t>
+      </w:r>
+      <w:proofErr w:type="spellEnd"/>
+      <w:r>
+        <w:rPr>
+          <w:rFonts w:ascii="Lucida Console" w:hAnsi="Lucida Console" w:cs="Lucida Console"/>
+          <w:kern w:val="0"/>
+          <w:sz w:val="18"/>
+          <w:szCs w:val="18"/>
+        </w:rPr>
+        <w:t xml:space="preserve"> </w:t>
+      </w:r>
+      <w:proofErr w:type="spellStart"/>
+      <w:r>
+        <w:rPr>
+          <w:rFonts w:ascii="Lucida Console" w:hAnsi="Lucida Console" w:cs="Lucida Console"/>
+          <w:kern w:val="0"/>
+          <w:sz w:val="18"/>
+          <w:szCs w:val="18"/>
+        </w:rPr>
+        <w:t>config</w:t>
+      </w:r>
+      <w:proofErr w:type="spellEnd"/>
+      <w:r>
+        <w:rPr>
+          <w:rFonts w:ascii="Lucida Console" w:hAnsi="Lucida Console" w:cs="Lucida Console"/>
+          <w:kern w:val="0"/>
+          <w:sz w:val="18"/>
+          <w:szCs w:val="18"/>
+        </w:rPr>
+        <w:t xml:space="preserve"> --global </w:t>
+      </w:r>
+      <w:proofErr w:type="spellStart"/>
+      <w:proofErr w:type="gramStart"/>
+      <w:r>
+        <w:rPr>
+          <w:rFonts w:ascii="Lucida Console" w:hAnsi="Lucida Console" w:cs="Lucida Console"/>
+          <w:kern w:val="0"/>
+          <w:sz w:val="18"/>
+          <w:szCs w:val="18"/>
+        </w:rPr>
+        <w:t>user.email</w:t>
+      </w:r>
+      <w:proofErr w:type="spellEnd"/>
+      <w:proofErr w:type="gramEnd"/>
+      <w:r>
+        <w:rPr>
+          <w:rFonts w:ascii="Lucida Console" w:hAnsi="Lucida Console" w:cs="Lucida Console"/>
+          <w:kern w:val="0"/>
+          <w:sz w:val="18"/>
+          <w:szCs w:val="18"/>
+        </w:rPr>
+        <w:t xml:space="preserve"> cr.barrales@gmail.com</w:t>
+      </w:r>
+    </w:p>
+    <w:p>
+      <w:r>
+        <w:t xml:space="preserve">inicializar GIT primero </w:t>
+      </w:r>
+      <w:proofErr w:type="spellStart"/>
+      <w:r>
+        <w:t>hubicarnos</w:t>
+      </w:r>
+      <w:proofErr w:type="spellEnd"/>
+      <w:r>
+        <w:t xml:space="preserve"> en el directorio</w:t>
       </w:r>
     </w:p>
     <w:p>
@@ -387,6 +1059,7 @@
         <w:rPr>
           <w:noProof/>
         </w:rPr>
+        <w:lastRenderedPageBreak/>
         <w:drawing>
           <wp:inline distT="0" distB="0" distL="0" distR="0" wp14:anchorId="4D00A6CC" wp14:editId="540F6970">
             <wp:extent cx="5612130" cy="3375025"/>
@@ -403,7 +1076,7 @@
                     <pic:cNvPicPr/>
                   </pic:nvPicPr>
                   <pic:blipFill>
-                    <a:blip r:embed="rId7"/>
+                    <a:blip r:embed="rId8"/>
                     <a:stretch>
                       <a:fillRect/>
                     </a:stretch>
@@ -426,8 +1099,21 @@
     </w:p>
     <w:p>
       <w:r>
-        <w:t>Dar git init</w:t>
-      </w:r>
+        <w:t xml:space="preserve">Dar </w:t>
+      </w:r>
+      <w:proofErr w:type="spellStart"/>
+      <w:r>
+        <w:t>git</w:t>
+      </w:r>
+      <w:proofErr w:type="spellEnd"/>
+      <w:r>
+        <w:t xml:space="preserve"> </w:t>
+      </w:r>
+      <w:proofErr w:type="spellStart"/>
+      <w:r>
+        <w:t>init</w:t>
+      </w:r>
+      <w:proofErr w:type="spellEnd"/>
     </w:p>
     <w:p/>
     <w:p>
@@ -435,7 +1121,6 @@
         <w:rPr>
           <w:noProof/>
         </w:rPr>
-        <w:lastRenderedPageBreak/>
         <w:t>Git statusgit s</w:t>
       </w:r>
       <w:r>
@@ -458,7 +1143,7 @@
                     <pic:cNvPicPr/>
                   </pic:nvPicPr>
                   <pic:blipFill>
-                    <a:blip r:embed="rId8"/>
+                    <a:blip r:embed="rId9"/>
                     <a:stretch>
                       <a:fillRect/>
                     </a:stretch>
@@ -489,6 +1174,7 @@
         <w:rPr>
           <w:noProof/>
         </w:rPr>
+        <w:lastRenderedPageBreak/>
         <w:drawing>
           <wp:inline distT="0" distB="0" distL="0" distR="0" wp14:anchorId="01C04A39" wp14:editId="29F6D83A">
             <wp:extent cx="5612130" cy="3415030"/>
@@ -505,7 +1191,7 @@
                     <pic:cNvPicPr/>
                   </pic:nvPicPr>
                   <pic:blipFill>
-                    <a:blip r:embed="rId9"/>
+                    <a:blip r:embed="rId10"/>
                     <a:stretch>
                       <a:fillRect/>
                     </a:stretch>
@@ -532,7 +1218,6 @@
         <w:rPr>
           <w:noProof/>
         </w:rPr>
-        <w:lastRenderedPageBreak/>
         <w:drawing>
           <wp:inline distT="0" distB="0" distL="0" distR="0" wp14:anchorId="357AC80D" wp14:editId="7FA043E4">
             <wp:extent cx="5612130" cy="2832735"/>
@@ -549,7 +1234,7 @@
                     <pic:cNvPicPr/>
                   </pic:nvPicPr>
                   <pic:blipFill>
-                    <a:blip r:embed="rId10"/>
+                    <a:blip r:embed="rId11"/>
                     <a:stretch>
                       <a:fillRect/>
                     </a:stretch>
@@ -575,6 +1260,7 @@
         <w:pStyle w:val="Ttulo1"/>
       </w:pPr>
       <w:r>
+        <w:lastRenderedPageBreak/>
         <w:t>Subir al repositorio</w:t>
       </w:r>
     </w:p>
@@ -599,7 +1285,7 @@
                     <pic:cNvPicPr/>
                   </pic:nvPicPr>
                   <pic:blipFill>
-                    <a:blip r:embed="rId11"/>
+                    <a:blip r:embed="rId12"/>
                     <a:stretch>
                       <a:fillRect/>
                     </a:stretch>
@@ -625,7 +1311,6 @@
         <w:rPr>
           <w:noProof/>
         </w:rPr>
-        <w:lastRenderedPageBreak/>
         <w:drawing>
           <wp:inline distT="0" distB="0" distL="0" distR="0" wp14:anchorId="29443197" wp14:editId="2075E177">
             <wp:extent cx="5612130" cy="4838700"/>
@@ -642,7 +1327,7 @@
                     <pic:cNvPicPr/>
                   </pic:nvPicPr>
                   <pic:blipFill>
-                    <a:blip r:embed="rId12"/>
+                    <a:blip r:embed="rId13"/>
                     <a:stretch>
                       <a:fillRect/>
                     </a:stretch>
@@ -686,7 +1371,7 @@
                     <pic:cNvPicPr/>
                   </pic:nvPicPr>
                   <pic:blipFill>
-                    <a:blip r:embed="rId13"/>
+                    <a:blip r:embed="rId14"/>
                     <a:stretch>
                       <a:fillRect/>
                     </a:stretch>
@@ -760,7 +1445,7 @@
                     <pic:cNvPicPr/>
                   </pic:nvPicPr>
                   <pic:blipFill>
-                    <a:blip r:embed="rId14"/>
+                    <a:blip r:embed="rId15"/>
                     <a:stretch>
                       <a:fillRect/>
                     </a:stretch>
@@ -808,7 +1493,7 @@
                     <pic:cNvPicPr/>
                   </pic:nvPicPr>
                   <pic:blipFill>
-                    <a:blip r:embed="rId15"/>
+                    <a:blip r:embed="rId16"/>
                     <a:stretch>
                       <a:fillRect/>
                     </a:stretch>
@@ -831,14 +1516,38 @@
     </w:p>
     <w:p>
       <w:r>
-        <w:t xml:space="preserve">Tenemos la opción de crear un archivo en el repositorio  y con el botón verde </w:t>
-      </w:r>
+        <w:t xml:space="preserve">Tenemos la opción de crear un archivo en el </w:t>
+      </w:r>
+      <w:proofErr w:type="gramStart"/>
+      <w:r>
+        <w:t>repositorio  y</w:t>
+      </w:r>
+      <w:proofErr w:type="gramEnd"/>
+      <w:r>
+        <w:t xml:space="preserve"> con el botón verde </w:t>
+      </w:r>
+      <w:proofErr w:type="spellStart"/>
       <w:r>
         <w:rPr>
           <w:highlight w:val="green"/>
         </w:rPr>
-        <w:t>commit changes</w:t>
-      </w:r>
+        <w:t>commit</w:t>
+      </w:r>
+      <w:proofErr w:type="spellEnd"/>
+      <w:r>
+        <w:rPr>
+          <w:highlight w:val="green"/>
+        </w:rPr>
+        <w:t xml:space="preserve"> </w:t>
+      </w:r>
+      <w:proofErr w:type="spellStart"/>
+      <w:r>
+        <w:rPr>
+          <w:highlight w:val="green"/>
+        </w:rPr>
+        <w:t>changes</w:t>
+      </w:r>
+      <w:proofErr w:type="spellEnd"/>
     </w:p>
     <w:p>
       <w:r>
@@ -861,7 +1570,7 @@
                     <pic:cNvPicPr/>
                   </pic:nvPicPr>
                   <pic:blipFill>
-                    <a:blip r:embed="rId16"/>
+                    <a:blip r:embed="rId17"/>
                     <a:stretch>
                       <a:fillRect/>
                     </a:stretch>
@@ -904,7 +1613,7 @@
                     <pic:cNvPicPr/>
                   </pic:nvPicPr>
                   <pic:blipFill>
-                    <a:blip r:embed="rId17"/>
+                    <a:blip r:embed="rId18"/>
                     <a:stretch>
                       <a:fillRect/>
                     </a:stretch>
@@ -951,7 +1660,7 @@
                     <pic:cNvPicPr/>
                   </pic:nvPicPr>
                   <pic:blipFill>
-                    <a:blip r:embed="rId18"/>
+                    <a:blip r:embed="rId19"/>
                     <a:stretch>
                       <a:fillRect/>
                     </a:stretch>
@@ -994,7 +1703,7 @@
                     <pic:cNvPicPr/>
                   </pic:nvPicPr>
                   <pic:blipFill>
-                    <a:blip r:embed="rId19"/>
+                    <a:blip r:embed="rId20"/>
                     <a:stretch>
                       <a:fillRect/>
                     </a:stretch>
@@ -1020,7 +1729,23 @@
         <w:t>En</w:t>
       </w:r>
       <w:r>
-        <w:t xml:space="preserve"> VS code también esta la opción</w:t>
+        <w:t xml:space="preserve"> VS </w:t>
+      </w:r>
+      <w:proofErr w:type="spellStart"/>
+      <w:r>
+        <w:t>code</w:t>
+      </w:r>
+      <w:proofErr w:type="spellEnd"/>
+      <w:r>
+        <w:t xml:space="preserve"> también </w:t>
+      </w:r>
+      <w:proofErr w:type="spellStart"/>
+      <w:r>
+        <w:t>esta</w:t>
+      </w:r>
+      <w:proofErr w:type="spellEnd"/>
+      <w:r>
+        <w:t xml:space="preserve"> la opción</w:t>
       </w:r>
     </w:p>
     <w:p>
@@ -1044,7 +1769,7 @@
                     <pic:cNvPicPr/>
                   </pic:nvPicPr>
                   <pic:blipFill>
-                    <a:blip r:embed="rId20"/>
+                    <a:blip r:embed="rId21"/>
                     <a:stretch>
                       <a:fillRect/>
                     </a:stretch>
@@ -1095,7 +1820,7 @@
                     <pic:cNvPicPr/>
                   </pic:nvPicPr>
                   <pic:blipFill>
-                    <a:blip r:embed="rId21"/>
+                    <a:blip r:embed="rId22"/>
                     <a:stretch>
                       <a:fillRect/>
                     </a:stretch>
@@ -1137,7 +1862,7 @@
                     <pic:cNvPicPr/>
                   </pic:nvPicPr>
                   <pic:blipFill>
-                    <a:blip r:embed="rId22"/>
+                    <a:blip r:embed="rId23"/>
                     <a:stretch>
                       <a:fillRect/>
                     </a:stretch>
@@ -1185,7 +1910,7 @@
                     <pic:cNvPicPr/>
                   </pic:nvPicPr>
                   <pic:blipFill>
-                    <a:blip r:embed="rId23"/>
+                    <a:blip r:embed="rId24"/>
                     <a:stretch>
                       <a:fillRect/>
                     </a:stretch>
@@ -1235,7 +1960,7 @@
                     <pic:cNvPicPr/>
                   </pic:nvPicPr>
                   <pic:blipFill>
-                    <a:blip r:embed="rId24"/>
+                    <a:blip r:embed="rId25"/>
                     <a:stretch>
                       <a:fillRect/>
                     </a:stretch>
@@ -1278,7 +2003,7 @@
                     <pic:cNvPicPr/>
                   </pic:nvPicPr>
                   <pic:blipFill>
-                    <a:blip r:embed="rId25"/>
+                    <a:blip r:embed="rId26"/>
                     <a:stretch>
                       <a:fillRect/>
                     </a:stretch>
@@ -1301,7 +2026,15 @@
     </w:p>
     <w:p>
       <w:r>
-        <w:t>Comando git log</w:t>
+        <w:t xml:space="preserve">Comando </w:t>
+      </w:r>
+      <w:proofErr w:type="spellStart"/>
+      <w:r>
+        <w:t>git</w:t>
+      </w:r>
+      <w:proofErr w:type="spellEnd"/>
+      <w:r>
+        <w:t xml:space="preserve"> log</w:t>
       </w:r>
     </w:p>
     <w:p>
@@ -1325,7 +2058,7 @@
                     <pic:cNvPicPr/>
                   </pic:nvPicPr>
                   <pic:blipFill>
-                    <a:blip r:embed="rId26"/>
+                    <a:blip r:embed="rId27"/>
                     <a:stretch>
                       <a:fillRect/>
                     </a:stretch>
@@ -1346,6 +2079,1501 @@
         </w:drawing>
       </w:r>
     </w:p>
+    <w:p>
+      <w:r>
+        <w:t>Recapitulando</w:t>
+      </w:r>
+    </w:p>
+    <w:p>
+      <w:r>
+        <w:rPr>
+          <w:noProof/>
+        </w:rPr>
+        <w:drawing>
+          <wp:inline distT="0" distB="0" distL="0" distR="0" wp14:anchorId="69D94718" wp14:editId="2ED81A6F">
+            <wp:extent cx="5612130" cy="2181225"/>
+            <wp:effectExtent l="0" t="0" r="7620" b="9525"/>
+            <wp:docPr id="639907972" name="Imagen 1" descr="Texto&#10;&#10;Descripción generada automáticamente"/>
+            <wp:cNvGraphicFramePr>
+              <a:graphicFrameLocks xmlns:a="http://schemas.openxmlformats.org/drawingml/2006/main" noChangeAspect="1"/>
+            </wp:cNvGraphicFramePr>
+            <a:graphic xmlns:a="http://schemas.openxmlformats.org/drawingml/2006/main">
+              <a:graphicData uri="http://schemas.openxmlformats.org/drawingml/2006/picture">
+                <pic:pic xmlns:pic="http://schemas.openxmlformats.org/drawingml/2006/picture">
+                  <pic:nvPicPr>
+                    <pic:cNvPr id="639907972" name="Imagen 1" descr="Texto&#10;&#10;Descripción generada automáticamente"/>
+                    <pic:cNvPicPr/>
+                  </pic:nvPicPr>
+                  <pic:blipFill>
+                    <a:blip r:embed="rId28"/>
+                    <a:stretch>
+                      <a:fillRect/>
+                    </a:stretch>
+                  </pic:blipFill>
+                  <pic:spPr>
+                    <a:xfrm>
+                      <a:off x="0" y="0"/>
+                      <a:ext cx="5612130" cy="2181225"/>
+                    </a:xfrm>
+                    <a:prstGeom prst="rect">
+                      <a:avLst/>
+                    </a:prstGeom>
+                  </pic:spPr>
+                </pic:pic>
+              </a:graphicData>
+            </a:graphic>
+          </wp:inline>
+        </w:drawing>
+      </w:r>
+    </w:p>
+    <w:p>
+      <w:r>
+        <w:t>Revisar los cambios en el código primero en el navegador</w:t>
+      </w:r>
+    </w:p>
+    <w:p>
+      <w:r>
+        <w:rPr>
+          <w:noProof/>
+        </w:rPr>
+        <w:lastRenderedPageBreak/>
+        <w:drawing>
+          <wp:inline distT="0" distB="0" distL="0" distR="0" wp14:anchorId="6228C730" wp14:editId="2547599E">
+            <wp:extent cx="5612130" cy="3287395"/>
+            <wp:effectExtent l="0" t="0" r="7620" b="8255"/>
+            <wp:docPr id="590983710" name="Imagen 1" descr="Captura de pantalla de un celular&#10;&#10;Descripción generada automáticamente"/>
+            <wp:cNvGraphicFramePr>
+              <a:graphicFrameLocks xmlns:a="http://schemas.openxmlformats.org/drawingml/2006/main" noChangeAspect="1"/>
+            </wp:cNvGraphicFramePr>
+            <a:graphic xmlns:a="http://schemas.openxmlformats.org/drawingml/2006/main">
+              <a:graphicData uri="http://schemas.openxmlformats.org/drawingml/2006/picture">
+                <pic:pic xmlns:pic="http://schemas.openxmlformats.org/drawingml/2006/picture">
+                  <pic:nvPicPr>
+                    <pic:cNvPr id="590983710" name="Imagen 1" descr="Captura de pantalla de un celular&#10;&#10;Descripción generada automáticamente"/>
+                    <pic:cNvPicPr/>
+                  </pic:nvPicPr>
+                  <pic:blipFill>
+                    <a:blip r:embed="rId29"/>
+                    <a:stretch>
+                      <a:fillRect/>
+                    </a:stretch>
+                  </pic:blipFill>
+                  <pic:spPr>
+                    <a:xfrm>
+                      <a:off x="0" y="0"/>
+                      <a:ext cx="5612130" cy="3287395"/>
+                    </a:xfrm>
+                    <a:prstGeom prst="rect">
+                      <a:avLst/>
+                    </a:prstGeom>
+                  </pic:spPr>
+                </pic:pic>
+              </a:graphicData>
+            </a:graphic>
+          </wp:inline>
+        </w:drawing>
+      </w:r>
+    </w:p>
+    <w:p>
+      <w:r>
+        <w:t xml:space="preserve">Por comando </w:t>
+      </w:r>
+      <w:proofErr w:type="spellStart"/>
+      <w:r>
+        <w:t>git</w:t>
+      </w:r>
+      <w:proofErr w:type="spellEnd"/>
+      <w:r>
+        <w:t xml:space="preserve"> </w:t>
+      </w:r>
+      <w:proofErr w:type="spellStart"/>
+      <w:r>
+        <w:t>diff</w:t>
+      </w:r>
+      <w:proofErr w:type="spellEnd"/>
+      <w:r>
+        <w:t xml:space="preserve"> nombre del archivo</w:t>
+      </w:r>
+    </w:p>
+    <w:p>
+      <w:r>
+        <w:rPr>
+          <w:noProof/>
+        </w:rPr>
+        <w:drawing>
+          <wp:inline distT="0" distB="0" distL="0" distR="0" wp14:anchorId="1FB806E1" wp14:editId="2081C3B8">
+            <wp:extent cx="5612130" cy="1624965"/>
+            <wp:effectExtent l="0" t="0" r="7620" b="0"/>
+            <wp:docPr id="902510049" name="Imagen 1" descr="Texto&#10;&#10;Descripción generada automáticamente"/>
+            <wp:cNvGraphicFramePr>
+              <a:graphicFrameLocks xmlns:a="http://schemas.openxmlformats.org/drawingml/2006/main" noChangeAspect="1"/>
+            </wp:cNvGraphicFramePr>
+            <a:graphic xmlns:a="http://schemas.openxmlformats.org/drawingml/2006/main">
+              <a:graphicData uri="http://schemas.openxmlformats.org/drawingml/2006/picture">
+                <pic:pic xmlns:pic="http://schemas.openxmlformats.org/drawingml/2006/picture">
+                  <pic:nvPicPr>
+                    <pic:cNvPr id="902510049" name="Imagen 1" descr="Texto&#10;&#10;Descripción generada automáticamente"/>
+                    <pic:cNvPicPr/>
+                  </pic:nvPicPr>
+                  <pic:blipFill>
+                    <a:blip r:embed="rId30"/>
+                    <a:stretch>
+                      <a:fillRect/>
+                    </a:stretch>
+                  </pic:blipFill>
+                  <pic:spPr>
+                    <a:xfrm>
+                      <a:off x="0" y="0"/>
+                      <a:ext cx="5612130" cy="1624965"/>
+                    </a:xfrm>
+                    <a:prstGeom prst="rect">
+                      <a:avLst/>
+                    </a:prstGeom>
+                  </pic:spPr>
+                </pic:pic>
+              </a:graphicData>
+            </a:graphic>
+          </wp:inline>
+        </w:drawing>
+      </w:r>
+    </w:p>
+    <w:p>
+      <w:pPr>
+        <w:pStyle w:val="Ttulo2"/>
+      </w:pPr>
+      <w:r>
+        <w:t>Restaurar archivos</w:t>
+      </w:r>
+    </w:p>
+    <w:p>
+      <w:r>
+        <w:rPr>
+          <w:noProof/>
+        </w:rPr>
+        <w:drawing>
+          <wp:inline distT="0" distB="0" distL="0" distR="0" wp14:anchorId="5CFDC620" wp14:editId="2833E29B">
+            <wp:extent cx="5612130" cy="2074545"/>
+            <wp:effectExtent l="0" t="0" r="7620" b="1905"/>
+            <wp:docPr id="1667065903" name="Imagen 1" descr="Texto&#10;&#10;Descripción generada automáticamente"/>
+            <wp:cNvGraphicFramePr>
+              <a:graphicFrameLocks xmlns:a="http://schemas.openxmlformats.org/drawingml/2006/main" noChangeAspect="1"/>
+            </wp:cNvGraphicFramePr>
+            <a:graphic xmlns:a="http://schemas.openxmlformats.org/drawingml/2006/main">
+              <a:graphicData uri="http://schemas.openxmlformats.org/drawingml/2006/picture">
+                <pic:pic xmlns:pic="http://schemas.openxmlformats.org/drawingml/2006/picture">
+                  <pic:nvPicPr>
+                    <pic:cNvPr id="1667065903" name="Imagen 1" descr="Texto&#10;&#10;Descripción generada automáticamente"/>
+                    <pic:cNvPicPr/>
+                  </pic:nvPicPr>
+                  <pic:blipFill>
+                    <a:blip r:embed="rId31"/>
+                    <a:stretch>
+                      <a:fillRect/>
+                    </a:stretch>
+                  </pic:blipFill>
+                  <pic:spPr>
+                    <a:xfrm>
+                      <a:off x="0" y="0"/>
+                      <a:ext cx="5612130" cy="2074545"/>
+                    </a:xfrm>
+                    <a:prstGeom prst="rect">
+                      <a:avLst/>
+                    </a:prstGeom>
+                  </pic:spPr>
+                </pic:pic>
+              </a:graphicData>
+            </a:graphic>
+          </wp:inline>
+        </w:drawing>
+      </w:r>
+    </w:p>
+    <w:p>
+      <w:r>
+        <w:t>Agregar el nombre del archivo</w:t>
+      </w:r>
+    </w:p>
+    <w:p>
+      <w:r>
+        <w:rPr>
+          <w:noProof/>
+        </w:rPr>
+        <w:lastRenderedPageBreak/>
+        <w:drawing>
+          <wp:inline distT="0" distB="0" distL="0" distR="0" wp14:anchorId="3A945A7C" wp14:editId="185FB51E">
+            <wp:extent cx="5612130" cy="2636520"/>
+            <wp:effectExtent l="0" t="0" r="7620" b="0"/>
+            <wp:docPr id="1844674638" name="Imagen 1" descr="Texto&#10;&#10;Descripción generada automáticamente"/>
+            <wp:cNvGraphicFramePr>
+              <a:graphicFrameLocks xmlns:a="http://schemas.openxmlformats.org/drawingml/2006/main" noChangeAspect="1"/>
+            </wp:cNvGraphicFramePr>
+            <a:graphic xmlns:a="http://schemas.openxmlformats.org/drawingml/2006/main">
+              <a:graphicData uri="http://schemas.openxmlformats.org/drawingml/2006/picture">
+                <pic:pic xmlns:pic="http://schemas.openxmlformats.org/drawingml/2006/picture">
+                  <pic:nvPicPr>
+                    <pic:cNvPr id="1844674638" name="Imagen 1" descr="Texto&#10;&#10;Descripción generada automáticamente"/>
+                    <pic:cNvPicPr/>
+                  </pic:nvPicPr>
+                  <pic:blipFill>
+                    <a:blip r:embed="rId32"/>
+                    <a:stretch>
+                      <a:fillRect/>
+                    </a:stretch>
+                  </pic:blipFill>
+                  <pic:spPr>
+                    <a:xfrm>
+                      <a:off x="0" y="0"/>
+                      <a:ext cx="5612130" cy="2636520"/>
+                    </a:xfrm>
+                    <a:prstGeom prst="rect">
+                      <a:avLst/>
+                    </a:prstGeom>
+                  </pic:spPr>
+                </pic:pic>
+              </a:graphicData>
+            </a:graphic>
+          </wp:inline>
+        </w:drawing>
+      </w:r>
+    </w:p>
+    <w:p/>
+    <w:p>
+      <w:r>
+        <w:t>Recapitulando</w:t>
+      </w:r>
+    </w:p>
+    <w:p>
+      <w:pPr>
+        <w:pStyle w:val="Prrafodelista"/>
+        <w:numPr>
+          <w:ilvl w:val="0"/>
+          <w:numId w:val="2"/>
+        </w:numPr>
+        <w:spacing w:line="360" w:lineRule="auto"/>
+        <w:rPr>
+          <w:b/>
+          <w:bCs/>
+        </w:rPr>
+      </w:pPr>
+      <w:r>
+        <w:rPr>
+          <w:b/>
+          <w:bCs/>
+        </w:rPr>
+        <w:t>Vimos cómo descargar el proyecto completo a nuestra máquina con el </w:t>
+      </w:r>
+      <w:proofErr w:type="spellStart"/>
+      <w:r>
+        <w:rPr>
+          <w:b/>
+          <w:bCs/>
+        </w:rPr>
+        <w:t>git</w:t>
+      </w:r>
+      <w:proofErr w:type="spellEnd"/>
+      <w:r>
+        <w:rPr>
+          <w:b/>
+          <w:bCs/>
+        </w:rPr>
+        <w:t xml:space="preserve"> clone;</w:t>
+      </w:r>
+    </w:p>
+    <w:p>
+      <w:pPr>
+        <w:pStyle w:val="Prrafodelista"/>
+        <w:numPr>
+          <w:ilvl w:val="0"/>
+          <w:numId w:val="2"/>
+        </w:numPr>
+        <w:spacing w:line="360" w:lineRule="auto"/>
+        <w:rPr>
+          <w:b/>
+          <w:bCs/>
+        </w:rPr>
+      </w:pPr>
+      <w:r>
+        <w:rPr>
+          <w:b/>
+          <w:bCs/>
+        </w:rPr>
+        <w:t xml:space="preserve">Aprendimos cómo acceder al historial de </w:t>
+      </w:r>
+      <w:proofErr w:type="spellStart"/>
+      <w:r>
+        <w:rPr>
+          <w:b/>
+          <w:bCs/>
+        </w:rPr>
+        <w:t>commits</w:t>
+      </w:r>
+      <w:proofErr w:type="spellEnd"/>
+      <w:r>
+        <w:rPr>
+          <w:b/>
+          <w:bCs/>
+        </w:rPr>
+        <w:t xml:space="preserve"> de un repositorio a través del </w:t>
+      </w:r>
+      <w:proofErr w:type="spellStart"/>
+      <w:r>
+        <w:rPr>
+          <w:b/>
+          <w:bCs/>
+        </w:rPr>
+        <w:t>git</w:t>
+      </w:r>
+      <w:proofErr w:type="spellEnd"/>
+      <w:r>
+        <w:rPr>
+          <w:b/>
+          <w:bCs/>
+        </w:rPr>
+        <w:t xml:space="preserve"> log;</w:t>
+      </w:r>
+    </w:p>
+    <w:p>
+      <w:pPr>
+        <w:pStyle w:val="Prrafodelista"/>
+        <w:numPr>
+          <w:ilvl w:val="0"/>
+          <w:numId w:val="2"/>
+        </w:numPr>
+        <w:spacing w:line="360" w:lineRule="auto"/>
+        <w:rPr>
+          <w:b/>
+          <w:bCs/>
+        </w:rPr>
+      </w:pPr>
+      <w:r>
+        <w:rPr>
+          <w:b/>
+          <w:bCs/>
+        </w:rPr>
+        <w:t xml:space="preserve">Aprendimos a navegar en la consola a través de los comandos </w:t>
+      </w:r>
+      <w:proofErr w:type="spellStart"/>
+      <w:r>
+        <w:rPr>
+          <w:b/>
+          <w:bCs/>
+        </w:rPr>
+        <w:t>linux</w:t>
+      </w:r>
+      <w:proofErr w:type="spellEnd"/>
+      <w:r>
+        <w:rPr>
+          <w:b/>
+          <w:bCs/>
+        </w:rPr>
+        <w:t>;</w:t>
+      </w:r>
+    </w:p>
+    <w:p>
+      <w:pPr>
+        <w:pStyle w:val="Prrafodelista"/>
+        <w:numPr>
+          <w:ilvl w:val="0"/>
+          <w:numId w:val="2"/>
+        </w:numPr>
+        <w:spacing w:line="360" w:lineRule="auto"/>
+        <w:rPr>
+          <w:b/>
+          <w:bCs/>
+        </w:rPr>
+      </w:pPr>
+      <w:r>
+        <w:rPr>
+          <w:b/>
+          <w:bCs/>
+        </w:rPr>
+        <w:t>Vimos algunas buenas prácticas al nombrar los archivos y de esa manera evitar problemas futuros;</w:t>
+      </w:r>
+    </w:p>
+    <w:p>
+      <w:pPr>
+        <w:pStyle w:val="Prrafodelista"/>
+        <w:numPr>
+          <w:ilvl w:val="0"/>
+          <w:numId w:val="2"/>
+        </w:numPr>
+        <w:spacing w:line="360" w:lineRule="auto"/>
+        <w:rPr>
+          <w:b/>
+          <w:bCs/>
+        </w:rPr>
+      </w:pPr>
+      <w:r>
+        <w:rPr>
+          <w:b/>
+          <w:bCs/>
+        </w:rPr>
+        <w:t>Vimos cómo utilizar el </w:t>
+      </w:r>
+      <w:proofErr w:type="spellStart"/>
+      <w:r>
+        <w:rPr>
+          <w:b/>
+          <w:bCs/>
+        </w:rPr>
+        <w:t>git</w:t>
+      </w:r>
+      <w:proofErr w:type="spellEnd"/>
+      <w:r>
+        <w:rPr>
+          <w:b/>
+          <w:bCs/>
+        </w:rPr>
+        <w:t xml:space="preserve"> </w:t>
+      </w:r>
+      <w:proofErr w:type="spellStart"/>
+      <w:r>
+        <w:rPr>
+          <w:b/>
+          <w:bCs/>
+        </w:rPr>
+        <w:t>commit</w:t>
+      </w:r>
+      <w:proofErr w:type="spellEnd"/>
+      <w:r>
+        <w:rPr>
+          <w:b/>
+          <w:bCs/>
+        </w:rPr>
+        <w:t> en la consola;</w:t>
+      </w:r>
+    </w:p>
+    <w:p>
+      <w:pPr>
+        <w:pStyle w:val="Prrafodelista"/>
+        <w:numPr>
+          <w:ilvl w:val="0"/>
+          <w:numId w:val="2"/>
+        </w:numPr>
+        <w:spacing w:line="360" w:lineRule="auto"/>
+        <w:rPr>
+          <w:b/>
+          <w:bCs/>
+        </w:rPr>
+      </w:pPr>
+      <w:r>
+        <w:rPr>
+          <w:b/>
+          <w:bCs/>
+        </w:rPr>
+        <w:t>Aprendimos a sincronizar el proyecto con el comando </w:t>
+      </w:r>
+      <w:proofErr w:type="spellStart"/>
+      <w:r>
+        <w:rPr>
+          <w:b/>
+          <w:bCs/>
+        </w:rPr>
+        <w:t>git</w:t>
+      </w:r>
+      <w:proofErr w:type="spellEnd"/>
+      <w:r>
+        <w:rPr>
+          <w:b/>
+          <w:bCs/>
+        </w:rPr>
+        <w:t xml:space="preserve"> </w:t>
+      </w:r>
+      <w:proofErr w:type="spellStart"/>
+      <w:r>
+        <w:rPr>
+          <w:b/>
+          <w:bCs/>
+        </w:rPr>
+        <w:t>pull</w:t>
+      </w:r>
+      <w:proofErr w:type="spellEnd"/>
+      <w:r>
+        <w:rPr>
+          <w:b/>
+          <w:bCs/>
+        </w:rPr>
+        <w:t>;</w:t>
+      </w:r>
+    </w:p>
+    <w:p>
+      <w:pPr>
+        <w:pStyle w:val="Prrafodelista"/>
+        <w:numPr>
+          <w:ilvl w:val="0"/>
+          <w:numId w:val="2"/>
+        </w:numPr>
+        <w:spacing w:line="360" w:lineRule="auto"/>
+        <w:rPr>
+          <w:b/>
+          <w:bCs/>
+        </w:rPr>
+      </w:pPr>
+      <w:r>
+        <w:rPr>
+          <w:b/>
+          <w:bCs/>
+        </w:rPr>
+        <w:t>El comando </w:t>
+      </w:r>
+      <w:proofErr w:type="spellStart"/>
+      <w:r>
+        <w:rPr>
+          <w:b/>
+          <w:bCs/>
+        </w:rPr>
+        <w:t>git</w:t>
+      </w:r>
+      <w:proofErr w:type="spellEnd"/>
+      <w:r>
+        <w:rPr>
+          <w:b/>
+          <w:bCs/>
+        </w:rPr>
+        <w:t xml:space="preserve"> </w:t>
+      </w:r>
+      <w:proofErr w:type="gramStart"/>
+      <w:r>
+        <w:rPr>
+          <w:b/>
+          <w:bCs/>
+        </w:rPr>
+        <w:t>status</w:t>
+      </w:r>
+      <w:proofErr w:type="gramEnd"/>
+      <w:r>
+        <w:rPr>
+          <w:b/>
+          <w:bCs/>
+        </w:rPr>
+        <w:t> es súper útil y nos ayuda a entender el momento actual del proyecto;</w:t>
+      </w:r>
+    </w:p>
+    <w:p>
+      <w:pPr>
+        <w:pStyle w:val="Prrafodelista"/>
+        <w:numPr>
+          <w:ilvl w:val="0"/>
+          <w:numId w:val="2"/>
+        </w:numPr>
+        <w:spacing w:line="360" w:lineRule="auto"/>
+        <w:rPr>
+          <w:b/>
+          <w:bCs/>
+        </w:rPr>
+      </w:pPr>
+      <w:r>
+        <w:rPr>
+          <w:b/>
+          <w:bCs/>
+        </w:rPr>
+        <w:t xml:space="preserve">Aprendimos cómo agregar los archivos que queremos para el próximo </w:t>
+      </w:r>
+      <w:proofErr w:type="spellStart"/>
+      <w:r>
+        <w:rPr>
+          <w:b/>
+          <w:bCs/>
+        </w:rPr>
+        <w:t>commit</w:t>
+      </w:r>
+      <w:proofErr w:type="spellEnd"/>
+      <w:r>
+        <w:rPr>
+          <w:b/>
+          <w:bCs/>
+        </w:rPr>
+        <w:t xml:space="preserve"> usando </w:t>
+      </w:r>
+      <w:proofErr w:type="spellStart"/>
+      <w:r>
+        <w:rPr>
+          <w:b/>
+          <w:bCs/>
+        </w:rPr>
+        <w:t>git</w:t>
+      </w:r>
+      <w:proofErr w:type="spellEnd"/>
+      <w:r>
+        <w:rPr>
+          <w:b/>
+          <w:bCs/>
+        </w:rPr>
+        <w:t xml:space="preserve"> </w:t>
+      </w:r>
+      <w:proofErr w:type="spellStart"/>
+      <w:r>
+        <w:rPr>
+          <w:b/>
+          <w:bCs/>
+        </w:rPr>
+        <w:t>add</w:t>
+      </w:r>
+      <w:proofErr w:type="spellEnd"/>
+      <w:r>
+        <w:rPr>
+          <w:b/>
+          <w:bCs/>
+        </w:rPr>
+        <w:t>;</w:t>
+      </w:r>
+    </w:p>
+    <w:p>
+      <w:pPr>
+        <w:pStyle w:val="Prrafodelista"/>
+        <w:numPr>
+          <w:ilvl w:val="0"/>
+          <w:numId w:val="2"/>
+        </w:numPr>
+        <w:spacing w:line="360" w:lineRule="auto"/>
+        <w:rPr>
+          <w:b/>
+          <w:bCs/>
+        </w:rPr>
+      </w:pPr>
+      <w:r>
+        <w:rPr>
+          <w:b/>
+          <w:bCs/>
+        </w:rPr>
+        <w:t>Aprendimos a enviar nuestros cambios/archivos locales con el </w:t>
+      </w:r>
+      <w:proofErr w:type="spellStart"/>
+      <w:r>
+        <w:rPr>
+          <w:b/>
+          <w:bCs/>
+        </w:rPr>
+        <w:t>git</w:t>
+      </w:r>
+      <w:proofErr w:type="spellEnd"/>
+      <w:r>
+        <w:rPr>
+          <w:b/>
+          <w:bCs/>
+        </w:rPr>
+        <w:t xml:space="preserve"> </w:t>
+      </w:r>
+      <w:proofErr w:type="spellStart"/>
+      <w:r>
+        <w:rPr>
+          <w:b/>
+          <w:bCs/>
+        </w:rPr>
+        <w:t>push</w:t>
+      </w:r>
+      <w:proofErr w:type="spellEnd"/>
+      <w:r>
+        <w:rPr>
+          <w:b/>
+          <w:bCs/>
+        </w:rPr>
+        <w:t>;</w:t>
+      </w:r>
+    </w:p>
+    <w:p>
+      <w:pPr>
+        <w:pStyle w:val="Prrafodelista"/>
+        <w:numPr>
+          <w:ilvl w:val="0"/>
+          <w:numId w:val="2"/>
+        </w:numPr>
+        <w:spacing w:line="360" w:lineRule="auto"/>
+        <w:rPr>
+          <w:b/>
+          <w:bCs/>
+        </w:rPr>
+      </w:pPr>
+      <w:r>
+        <w:rPr>
+          <w:b/>
+          <w:bCs/>
+        </w:rPr>
+        <w:t>Vimos cómo verificar los cambios dentro de un archivo a través del </w:t>
+      </w:r>
+      <w:proofErr w:type="spellStart"/>
+      <w:r>
+        <w:rPr>
+          <w:b/>
+          <w:bCs/>
+        </w:rPr>
+        <w:t>git</w:t>
+      </w:r>
+      <w:proofErr w:type="spellEnd"/>
+      <w:r>
+        <w:rPr>
+          <w:b/>
+          <w:bCs/>
+        </w:rPr>
+        <w:t xml:space="preserve"> </w:t>
+      </w:r>
+      <w:proofErr w:type="spellStart"/>
+      <w:r>
+        <w:rPr>
+          <w:b/>
+          <w:bCs/>
+        </w:rPr>
+        <w:t>diff</w:t>
+      </w:r>
+      <w:proofErr w:type="spellEnd"/>
+      <w:r>
+        <w:rPr>
+          <w:b/>
+          <w:bCs/>
+        </w:rPr>
+        <w:t> en la consola y en GitHub;</w:t>
+      </w:r>
+    </w:p>
+    <w:p>
+      <w:pPr>
+        <w:pStyle w:val="Prrafodelista"/>
+        <w:numPr>
+          <w:ilvl w:val="0"/>
+          <w:numId w:val="2"/>
+        </w:numPr>
+        <w:spacing w:line="360" w:lineRule="auto"/>
+        <w:rPr>
+          <w:b/>
+          <w:bCs/>
+        </w:rPr>
+      </w:pPr>
+      <w:r>
+        <w:rPr>
+          <w:b/>
+          <w:bCs/>
+        </w:rPr>
+        <w:t>Aprendimos a restaurar archivos y el proyecto, volviendo a un estado anterior a través de </w:t>
+      </w:r>
+      <w:proofErr w:type="spellStart"/>
+      <w:r>
+        <w:rPr>
+          <w:b/>
+          <w:bCs/>
+        </w:rPr>
+        <w:t>git</w:t>
+      </w:r>
+      <w:proofErr w:type="spellEnd"/>
+      <w:r>
+        <w:rPr>
+          <w:b/>
+          <w:bCs/>
+        </w:rPr>
+        <w:t xml:space="preserve"> </w:t>
+      </w:r>
+      <w:proofErr w:type="spellStart"/>
+      <w:r>
+        <w:rPr>
+          <w:b/>
+          <w:bCs/>
+        </w:rPr>
+        <w:t>restore</w:t>
+      </w:r>
+      <w:proofErr w:type="spellEnd"/>
+      <w:r>
+        <w:rPr>
+          <w:b/>
+          <w:bCs/>
+        </w:rPr>
+        <w:t>;</w:t>
+      </w:r>
+    </w:p>
+    <w:p>
+      <w:pPr>
+        <w:spacing w:line="360" w:lineRule="auto"/>
+        <w:rPr>
+          <w:b/>
+          <w:bCs/>
+        </w:rPr>
+      </w:pPr>
+    </w:p>
+    <w:p>
+      <w:pPr>
+        <w:pStyle w:val="Ttulo2"/>
+        <w:rPr>
+          <w:rFonts w:eastAsiaTheme="minorHAnsi"/>
+        </w:rPr>
+      </w:pPr>
+      <w:r>
+        <w:rPr>
+          <w:rFonts w:eastAsiaTheme="minorHAnsi"/>
+        </w:rPr>
+        <w:lastRenderedPageBreak/>
+        <w:t>Git Branch</w:t>
+      </w:r>
+    </w:p>
+    <w:p>
+      <w:proofErr w:type="spellStart"/>
+      <w:r>
+        <w:t>git</w:t>
+      </w:r>
+      <w:proofErr w:type="spellEnd"/>
+      <w:r>
+        <w:t xml:space="preserve"> Branch para ver las ramas</w:t>
+      </w:r>
+    </w:p>
+    <w:p>
+      <w:proofErr w:type="spellStart"/>
+      <w:r>
+        <w:t>git</w:t>
+      </w:r>
+      <w:proofErr w:type="spellEnd"/>
+      <w:r>
+        <w:t xml:space="preserve"> </w:t>
+      </w:r>
+      <w:proofErr w:type="spellStart"/>
+      <w:r>
+        <w:t>checkout</w:t>
+      </w:r>
+      <w:proofErr w:type="spellEnd"/>
+      <w:r>
+        <w:t xml:space="preserve"> -b preproducción</w:t>
+      </w:r>
+    </w:p>
+    <w:p>
+      <w:proofErr w:type="spellStart"/>
+      <w:r>
+        <w:t>git</w:t>
+      </w:r>
+      <w:proofErr w:type="spellEnd"/>
+      <w:r>
+        <w:t xml:space="preserve"> </w:t>
+      </w:r>
+      <w:proofErr w:type="spellStart"/>
+      <w:r>
+        <w:t>checkout</w:t>
+      </w:r>
+      <w:proofErr w:type="spellEnd"/>
+      <w:r>
+        <w:t xml:space="preserve"> -M preproducción igual sirve para crear</w:t>
+      </w:r>
+    </w:p>
+    <w:p>
+      <w:proofErr w:type="spellStart"/>
+      <w:r>
+        <w:t>git</w:t>
+      </w:r>
+      <w:proofErr w:type="spellEnd"/>
+      <w:r>
+        <w:t xml:space="preserve"> Branch y podemos consultar las ramas creadas</w:t>
+      </w:r>
+    </w:p>
+    <w:p>
+      <w:proofErr w:type="spellStart"/>
+      <w:r>
+        <w:t>git</w:t>
+      </w:r>
+      <w:proofErr w:type="spellEnd"/>
+      <w:r>
+        <w:t xml:space="preserve"> switch </w:t>
+      </w:r>
+      <w:proofErr w:type="spellStart"/>
+      <w:r>
+        <w:t>main</w:t>
+      </w:r>
+      <w:proofErr w:type="spellEnd"/>
+      <w:r>
+        <w:t xml:space="preserve"> // para cambiar de ramas</w:t>
+      </w:r>
+    </w:p>
+    <w:p>
+      <w:r>
+        <w:rPr>
+          <w:noProof/>
+        </w:rPr>
+        <w:drawing>
+          <wp:inline distT="0" distB="0" distL="0" distR="0" wp14:anchorId="5B226F94" wp14:editId="67390DC9">
+            <wp:extent cx="5612130" cy="2893695"/>
+            <wp:effectExtent l="0" t="0" r="7620" b="1905"/>
+            <wp:docPr id="1826815189" name="Imagen 1" descr="Texto&#10;&#10;Descripción generada automáticamente"/>
+            <wp:cNvGraphicFramePr>
+              <a:graphicFrameLocks xmlns:a="http://schemas.openxmlformats.org/drawingml/2006/main" noChangeAspect="1"/>
+            </wp:cNvGraphicFramePr>
+            <a:graphic xmlns:a="http://schemas.openxmlformats.org/drawingml/2006/main">
+              <a:graphicData uri="http://schemas.openxmlformats.org/drawingml/2006/picture">
+                <pic:pic xmlns:pic="http://schemas.openxmlformats.org/drawingml/2006/picture">
+                  <pic:nvPicPr>
+                    <pic:cNvPr id="1826815189" name="Imagen 1" descr="Texto&#10;&#10;Descripción generada automáticamente"/>
+                    <pic:cNvPicPr/>
+                  </pic:nvPicPr>
+                  <pic:blipFill>
+                    <a:blip r:embed="rId33"/>
+                    <a:stretch>
+                      <a:fillRect/>
+                    </a:stretch>
+                  </pic:blipFill>
+                  <pic:spPr>
+                    <a:xfrm>
+                      <a:off x="0" y="0"/>
+                      <a:ext cx="5612130" cy="2893695"/>
+                    </a:xfrm>
+                    <a:prstGeom prst="rect">
+                      <a:avLst/>
+                    </a:prstGeom>
+                  </pic:spPr>
+                </pic:pic>
+              </a:graphicData>
+            </a:graphic>
+          </wp:inline>
+        </w:drawing>
+      </w:r>
+    </w:p>
+    <w:p>
+      <w:pPr>
+        <w:pStyle w:val="Ttulo2"/>
+      </w:pPr>
+      <w:r>
+        <w:t xml:space="preserve">Git </w:t>
+      </w:r>
+      <w:proofErr w:type="spellStart"/>
+      <w:r>
+        <w:t>merge</w:t>
+      </w:r>
+      <w:proofErr w:type="spellEnd"/>
+    </w:p>
+    <w:p>
+      <w:proofErr w:type="spellStart"/>
+      <w:r>
+        <w:t>Main</w:t>
+      </w:r>
+      <w:proofErr w:type="spellEnd"/>
+      <w:r>
+        <w:t xml:space="preserve"> no tiene el cambio solo la tiene desarrollo</w:t>
+      </w:r>
+    </w:p>
+    <w:p>
+      <w:r>
+        <w:t xml:space="preserve">Posicionar en la rama </w:t>
+      </w:r>
+      <w:r>
+        <w:t xml:space="preserve">que no tiene el cambio en este caso </w:t>
+      </w:r>
+      <w:proofErr w:type="spellStart"/>
+      <w:r>
+        <w:t>git</w:t>
+      </w:r>
+      <w:proofErr w:type="spellEnd"/>
+      <w:r>
+        <w:t xml:space="preserve"> switch </w:t>
+      </w:r>
+      <w:proofErr w:type="spellStart"/>
+      <w:r>
+        <w:t>main</w:t>
+      </w:r>
+      <w:proofErr w:type="spellEnd"/>
+      <w:r>
+        <w:t xml:space="preserve"> </w:t>
+      </w:r>
+    </w:p>
+    <w:p>
+      <w:r>
+        <w:t xml:space="preserve">Y luego dar un </w:t>
+      </w:r>
+      <w:proofErr w:type="spellStart"/>
+      <w:r>
+        <w:t>git</w:t>
+      </w:r>
+      <w:proofErr w:type="spellEnd"/>
+      <w:r>
+        <w:t xml:space="preserve"> </w:t>
+      </w:r>
+      <w:proofErr w:type="spellStart"/>
+      <w:r>
+        <w:t>merge</w:t>
+      </w:r>
+      <w:proofErr w:type="spellEnd"/>
+      <w:r>
+        <w:t xml:space="preserve"> con el nombre de la rama que quiere mezclar</w:t>
+      </w:r>
+    </w:p>
+    <w:p>
+      <w:r>
+        <w:rPr>
+          <w:noProof/>
+        </w:rPr>
+        <w:drawing>
+          <wp:inline distT="0" distB="0" distL="0" distR="0" wp14:anchorId="6FB4D574" wp14:editId="00C4C976">
+            <wp:extent cx="5612130" cy="1960880"/>
+            <wp:effectExtent l="0" t="0" r="7620" b="1270"/>
+            <wp:docPr id="1110722076" name="Imagen 1" descr="Texto&#10;&#10;Descripción generada automáticamente"/>
+            <wp:cNvGraphicFramePr>
+              <a:graphicFrameLocks xmlns:a="http://schemas.openxmlformats.org/drawingml/2006/main" noChangeAspect="1"/>
+            </wp:cNvGraphicFramePr>
+            <a:graphic xmlns:a="http://schemas.openxmlformats.org/drawingml/2006/main">
+              <a:graphicData uri="http://schemas.openxmlformats.org/drawingml/2006/picture">
+                <pic:pic xmlns:pic="http://schemas.openxmlformats.org/drawingml/2006/picture">
+                  <pic:nvPicPr>
+                    <pic:cNvPr id="1110722076" name="Imagen 1" descr="Texto&#10;&#10;Descripción generada automáticamente"/>
+                    <pic:cNvPicPr/>
+                  </pic:nvPicPr>
+                  <pic:blipFill>
+                    <a:blip r:embed="rId34"/>
+                    <a:stretch>
+                      <a:fillRect/>
+                    </a:stretch>
+                  </pic:blipFill>
+                  <pic:spPr>
+                    <a:xfrm>
+                      <a:off x="0" y="0"/>
+                      <a:ext cx="5612130" cy="1960880"/>
+                    </a:xfrm>
+                    <a:prstGeom prst="rect">
+                      <a:avLst/>
+                    </a:prstGeom>
+                  </pic:spPr>
+                </pic:pic>
+              </a:graphicData>
+            </a:graphic>
+          </wp:inline>
+        </w:drawing>
+      </w:r>
+    </w:p>
+    <w:p>
+      <w:r>
+        <w:t xml:space="preserve">Validamos primero con </w:t>
+      </w:r>
+      <w:proofErr w:type="spellStart"/>
+      <w:r>
+        <w:t>git</w:t>
+      </w:r>
+      <w:proofErr w:type="spellEnd"/>
+      <w:r>
+        <w:t xml:space="preserve"> log –</w:t>
+      </w:r>
+      <w:proofErr w:type="spellStart"/>
+      <w:r>
+        <w:t>oneline</w:t>
+      </w:r>
+      <w:proofErr w:type="spellEnd"/>
+      <w:r>
+        <w:t xml:space="preserve"> y luego hacer un </w:t>
+      </w:r>
+      <w:proofErr w:type="spellStart"/>
+      <w:r>
+        <w:t>git</w:t>
+      </w:r>
+      <w:proofErr w:type="spellEnd"/>
+      <w:r>
+        <w:t xml:space="preserve"> </w:t>
+      </w:r>
+      <w:proofErr w:type="spellStart"/>
+      <w:r>
+        <w:t>push</w:t>
+      </w:r>
+      <w:proofErr w:type="spellEnd"/>
+      <w:r>
+        <w:t xml:space="preserve"> </w:t>
+      </w:r>
+      <w:proofErr w:type="spellStart"/>
+      <w:r>
+        <w:t>origin</w:t>
+      </w:r>
+      <w:proofErr w:type="spellEnd"/>
+      <w:r>
+        <w:t xml:space="preserve"> </w:t>
+      </w:r>
+      <w:proofErr w:type="spellStart"/>
+      <w:r>
+        <w:t>main</w:t>
+      </w:r>
+      <w:proofErr w:type="spellEnd"/>
+      <w:r>
+        <w:t xml:space="preserve">  </w:t>
+      </w:r>
+    </w:p>
+    <w:p>
+      <w:r>
+        <w:rPr>
+          <w:noProof/>
+        </w:rPr>
+        <w:lastRenderedPageBreak/>
+        <w:drawing>
+          <wp:inline distT="0" distB="0" distL="0" distR="0" wp14:anchorId="6E88705D" wp14:editId="6A63E87A">
+            <wp:extent cx="5612130" cy="2914650"/>
+            <wp:effectExtent l="0" t="0" r="7620" b="0"/>
+            <wp:docPr id="831682560" name="Imagen 1" descr="Texto&#10;&#10;Descripción generada automáticamente"/>
+            <wp:cNvGraphicFramePr>
+              <a:graphicFrameLocks xmlns:a="http://schemas.openxmlformats.org/drawingml/2006/main" noChangeAspect="1"/>
+            </wp:cNvGraphicFramePr>
+            <a:graphic xmlns:a="http://schemas.openxmlformats.org/drawingml/2006/main">
+              <a:graphicData uri="http://schemas.openxmlformats.org/drawingml/2006/picture">
+                <pic:pic xmlns:pic="http://schemas.openxmlformats.org/drawingml/2006/picture">
+                  <pic:nvPicPr>
+                    <pic:cNvPr id="831682560" name="Imagen 1" descr="Texto&#10;&#10;Descripción generada automáticamente"/>
+                    <pic:cNvPicPr/>
+                  </pic:nvPicPr>
+                  <pic:blipFill>
+                    <a:blip r:embed="rId35"/>
+                    <a:stretch>
+                      <a:fillRect/>
+                    </a:stretch>
+                  </pic:blipFill>
+                  <pic:spPr>
+                    <a:xfrm>
+                      <a:off x="0" y="0"/>
+                      <a:ext cx="5612130" cy="2914650"/>
+                    </a:xfrm>
+                    <a:prstGeom prst="rect">
+                      <a:avLst/>
+                    </a:prstGeom>
+                  </pic:spPr>
+                </pic:pic>
+              </a:graphicData>
+            </a:graphic>
+          </wp:inline>
+        </w:drawing>
+      </w:r>
+    </w:p>
+    <w:p>
+      <w:r>
+        <w:t xml:space="preserve">Según esto </w:t>
+      </w:r>
+    </w:p>
+    <w:p>
+      <w:r>
+        <w:rPr>
+          <w:noProof/>
+        </w:rPr>
+        <w:drawing>
+          <wp:inline distT="0" distB="0" distL="0" distR="0" wp14:anchorId="626A3A80" wp14:editId="32B1D74E">
+            <wp:extent cx="5612130" cy="2749550"/>
+            <wp:effectExtent l="0" t="0" r="7620" b="0"/>
+            <wp:docPr id="114334879" name="Imagen 1" descr="Texto&#10;&#10;Descripción generada automáticamente"/>
+            <wp:cNvGraphicFramePr>
+              <a:graphicFrameLocks xmlns:a="http://schemas.openxmlformats.org/drawingml/2006/main" noChangeAspect="1"/>
+            </wp:cNvGraphicFramePr>
+            <a:graphic xmlns:a="http://schemas.openxmlformats.org/drawingml/2006/main">
+              <a:graphicData uri="http://schemas.openxmlformats.org/drawingml/2006/picture">
+                <pic:pic xmlns:pic="http://schemas.openxmlformats.org/drawingml/2006/picture">
+                  <pic:nvPicPr>
+                    <pic:cNvPr id="114334879" name="Imagen 1" descr="Texto&#10;&#10;Descripción generada automáticamente"/>
+                    <pic:cNvPicPr/>
+                  </pic:nvPicPr>
+                  <pic:blipFill>
+                    <a:blip r:embed="rId36"/>
+                    <a:stretch>
+                      <a:fillRect/>
+                    </a:stretch>
+                  </pic:blipFill>
+                  <pic:spPr>
+                    <a:xfrm>
+                      <a:off x="0" y="0"/>
+                      <a:ext cx="5612130" cy="2749550"/>
+                    </a:xfrm>
+                    <a:prstGeom prst="rect">
+                      <a:avLst/>
+                    </a:prstGeom>
+                  </pic:spPr>
+                </pic:pic>
+              </a:graphicData>
+            </a:graphic>
+          </wp:inline>
+        </w:drawing>
+      </w:r>
+    </w:p>
+    <w:p>
+      <w:pPr>
+        <w:pStyle w:val="Ttulo1"/>
+      </w:pPr>
+      <w:r>
+        <w:lastRenderedPageBreak/>
+        <w:t>Resumen final</w:t>
+      </w:r>
+    </w:p>
+    <w:p>
+      <w:r>
+        <w:rPr>
+          <w:noProof/>
+        </w:rPr>
+        <w:drawing>
+          <wp:inline distT="0" distB="0" distL="0" distR="0" wp14:anchorId="6F4DE9BC" wp14:editId="68BC183C">
+            <wp:extent cx="5612130" cy="3378200"/>
+            <wp:effectExtent l="0" t="0" r="7620" b="0"/>
+            <wp:docPr id="1437239703" name="Imagen 1" descr="Interfaz de usuario gráfica, Aplicación&#10;&#10;Descripción generada automáticamente"/>
+            <wp:cNvGraphicFramePr>
+              <a:graphicFrameLocks xmlns:a="http://schemas.openxmlformats.org/drawingml/2006/main" noChangeAspect="1"/>
+            </wp:cNvGraphicFramePr>
+            <a:graphic xmlns:a="http://schemas.openxmlformats.org/drawingml/2006/main">
+              <a:graphicData uri="http://schemas.openxmlformats.org/drawingml/2006/picture">
+                <pic:pic xmlns:pic="http://schemas.openxmlformats.org/drawingml/2006/picture">
+                  <pic:nvPicPr>
+                    <pic:cNvPr id="1437239703" name="Imagen 1" descr="Interfaz de usuario gráfica, Aplicación&#10;&#10;Descripción generada automáticamente"/>
+                    <pic:cNvPicPr/>
+                  </pic:nvPicPr>
+                  <pic:blipFill>
+                    <a:blip r:embed="rId37"/>
+                    <a:stretch>
+                      <a:fillRect/>
+                    </a:stretch>
+                  </pic:blipFill>
+                  <pic:spPr>
+                    <a:xfrm>
+                      <a:off x="0" y="0"/>
+                      <a:ext cx="5612130" cy="3378200"/>
+                    </a:xfrm>
+                    <a:prstGeom prst="rect">
+                      <a:avLst/>
+                    </a:prstGeom>
+                  </pic:spPr>
+                </pic:pic>
+              </a:graphicData>
+            </a:graphic>
+          </wp:inline>
+        </w:drawing>
+      </w:r>
+    </w:p>
+    <w:p>
+      <w:r>
+        <w:rPr>
+          <w:noProof/>
+        </w:rPr>
+        <w:drawing>
+          <wp:inline distT="0" distB="0" distL="0" distR="0" wp14:anchorId="47E8C533" wp14:editId="0CC7D840">
+            <wp:extent cx="5612130" cy="2477770"/>
+            <wp:effectExtent l="0" t="0" r="7620" b="0"/>
+            <wp:docPr id="601365141" name="Imagen 1" descr="Interfaz de usuario gráfica, Aplicación&#10;&#10;Descripción generada automáticamente"/>
+            <wp:cNvGraphicFramePr>
+              <a:graphicFrameLocks xmlns:a="http://schemas.openxmlformats.org/drawingml/2006/main" noChangeAspect="1"/>
+            </wp:cNvGraphicFramePr>
+            <a:graphic xmlns:a="http://schemas.openxmlformats.org/drawingml/2006/main">
+              <a:graphicData uri="http://schemas.openxmlformats.org/drawingml/2006/picture">
+                <pic:pic xmlns:pic="http://schemas.openxmlformats.org/drawingml/2006/picture">
+                  <pic:nvPicPr>
+                    <pic:cNvPr id="601365141" name="Imagen 1" descr="Interfaz de usuario gráfica, Aplicación&#10;&#10;Descripción generada automáticamente"/>
+                    <pic:cNvPicPr/>
+                  </pic:nvPicPr>
+                  <pic:blipFill>
+                    <a:blip r:embed="rId38"/>
+                    <a:stretch>
+                      <a:fillRect/>
+                    </a:stretch>
+                  </pic:blipFill>
+                  <pic:spPr>
+                    <a:xfrm>
+                      <a:off x="0" y="0"/>
+                      <a:ext cx="5612130" cy="2477770"/>
+                    </a:xfrm>
+                    <a:prstGeom prst="rect">
+                      <a:avLst/>
+                    </a:prstGeom>
+                  </pic:spPr>
+                </pic:pic>
+              </a:graphicData>
+            </a:graphic>
+          </wp:inline>
+        </w:drawing>
+      </w:r>
+    </w:p>
+    <w:p>
+      <w:r>
+        <w:rPr>
+          <w:noProof/>
+        </w:rPr>
+        <w:lastRenderedPageBreak/>
+        <w:drawing>
+          <wp:inline distT="0" distB="0" distL="0" distR="0" wp14:anchorId="0F447553" wp14:editId="0808F78D">
+            <wp:extent cx="5612130" cy="1783080"/>
+            <wp:effectExtent l="0" t="0" r="7620" b="7620"/>
+            <wp:docPr id="341851334" name="Imagen 1" descr="Interfaz de usuario gráfica, Aplicación&#10;&#10;Descripción generada automáticamente"/>
+            <wp:cNvGraphicFramePr>
+              <a:graphicFrameLocks xmlns:a="http://schemas.openxmlformats.org/drawingml/2006/main" noChangeAspect="1"/>
+            </wp:cNvGraphicFramePr>
+            <a:graphic xmlns:a="http://schemas.openxmlformats.org/drawingml/2006/main">
+              <a:graphicData uri="http://schemas.openxmlformats.org/drawingml/2006/picture">
+                <pic:pic xmlns:pic="http://schemas.openxmlformats.org/drawingml/2006/picture">
+                  <pic:nvPicPr>
+                    <pic:cNvPr id="341851334" name="Imagen 1" descr="Interfaz de usuario gráfica, Aplicación&#10;&#10;Descripción generada automáticamente"/>
+                    <pic:cNvPicPr/>
+                  </pic:nvPicPr>
+                  <pic:blipFill>
+                    <a:blip r:embed="rId39"/>
+                    <a:stretch>
+                      <a:fillRect/>
+                    </a:stretch>
+                  </pic:blipFill>
+                  <pic:spPr>
+                    <a:xfrm>
+                      <a:off x="0" y="0"/>
+                      <a:ext cx="5612130" cy="1783080"/>
+                    </a:xfrm>
+                    <a:prstGeom prst="rect">
+                      <a:avLst/>
+                    </a:prstGeom>
+                  </pic:spPr>
+                </pic:pic>
+              </a:graphicData>
+            </a:graphic>
+          </wp:inline>
+        </w:drawing>
+      </w:r>
+    </w:p>
+    <w:p>
+      <w:r>
+        <w:rPr>
+          <w:noProof/>
+        </w:rPr>
+        <w:drawing>
+          <wp:inline distT="0" distB="0" distL="0" distR="0" wp14:anchorId="64E0FBD8" wp14:editId="44B74331">
+            <wp:extent cx="5353050" cy="4686300"/>
+            <wp:effectExtent l="0" t="0" r="0" b="0"/>
+            <wp:docPr id="524263222" name="Imagen 1" descr="Interfaz de usuario gráfica, Aplicación&#10;&#10;Descripción generada automáticamente"/>
+            <wp:cNvGraphicFramePr>
+              <a:graphicFrameLocks xmlns:a="http://schemas.openxmlformats.org/drawingml/2006/main" noChangeAspect="1"/>
+            </wp:cNvGraphicFramePr>
+            <a:graphic xmlns:a="http://schemas.openxmlformats.org/drawingml/2006/main">
+              <a:graphicData uri="http://schemas.openxmlformats.org/drawingml/2006/picture">
+                <pic:pic xmlns:pic="http://schemas.openxmlformats.org/drawingml/2006/picture">
+                  <pic:nvPicPr>
+                    <pic:cNvPr id="524263222" name="Imagen 1" descr="Interfaz de usuario gráfica, Aplicación&#10;&#10;Descripción generada automáticamente"/>
+                    <pic:cNvPicPr/>
+                  </pic:nvPicPr>
+                  <pic:blipFill>
+                    <a:blip r:embed="rId40"/>
+                    <a:stretch>
+                      <a:fillRect/>
+                    </a:stretch>
+                  </pic:blipFill>
+                  <pic:spPr>
+                    <a:xfrm>
+                      <a:off x="0" y="0"/>
+                      <a:ext cx="5353050" cy="4686300"/>
+                    </a:xfrm>
+                    <a:prstGeom prst="rect">
+                      <a:avLst/>
+                    </a:prstGeom>
+                  </pic:spPr>
+                </pic:pic>
+              </a:graphicData>
+            </a:graphic>
+          </wp:inline>
+        </w:drawing>
+      </w:r>
+    </w:p>
+    <w:p>
+      <w:r>
+        <w:rPr>
+          <w:noProof/>
+        </w:rPr>
+        <w:drawing>
+          <wp:inline distT="0" distB="0" distL="0" distR="0" wp14:anchorId="08E81491" wp14:editId="3676D06E">
+            <wp:extent cx="5612130" cy="1432560"/>
+            <wp:effectExtent l="0" t="0" r="7620" b="0"/>
+            <wp:docPr id="538885608" name="Imagen 1" descr="Interfaz de usuario gráfica&#10;&#10;Descripción generada automáticamente con confianza media"/>
+            <wp:cNvGraphicFramePr>
+              <a:graphicFrameLocks xmlns:a="http://schemas.openxmlformats.org/drawingml/2006/main" noChangeAspect="1"/>
+            </wp:cNvGraphicFramePr>
+            <a:graphic xmlns:a="http://schemas.openxmlformats.org/drawingml/2006/main">
+              <a:graphicData uri="http://schemas.openxmlformats.org/drawingml/2006/picture">
+                <pic:pic xmlns:pic="http://schemas.openxmlformats.org/drawingml/2006/picture">
+                  <pic:nvPicPr>
+                    <pic:cNvPr id="538885608" name="Imagen 1" descr="Interfaz de usuario gráfica&#10;&#10;Descripción generada automáticamente con confianza media"/>
+                    <pic:cNvPicPr/>
+                  </pic:nvPicPr>
+                  <pic:blipFill>
+                    <a:blip r:embed="rId41"/>
+                    <a:stretch>
+                      <a:fillRect/>
+                    </a:stretch>
+                  </pic:blipFill>
+                  <pic:spPr>
+                    <a:xfrm>
+                      <a:off x="0" y="0"/>
+                      <a:ext cx="5612130" cy="1432560"/>
+                    </a:xfrm>
+                    <a:prstGeom prst="rect">
+                      <a:avLst/>
+                    </a:prstGeom>
+                  </pic:spPr>
+                </pic:pic>
+              </a:graphicData>
+            </a:graphic>
+          </wp:inline>
+        </w:drawing>
+      </w:r>
+    </w:p>
+    <w:p>
+      <w:r>
+        <w:rPr>
+          <w:noProof/>
+        </w:rPr>
+        <w:lastRenderedPageBreak/>
+        <w:drawing>
+          <wp:inline distT="0" distB="0" distL="0" distR="0" wp14:anchorId="70FF28F5" wp14:editId="48BDF5DD">
+            <wp:extent cx="5612130" cy="1604645"/>
+            <wp:effectExtent l="0" t="0" r="7620" b="0"/>
+            <wp:docPr id="1742382946" name="Imagen 1" descr="Un letrero de color negro&#10;&#10;Descripción generada automáticamente con confianza baja"/>
+            <wp:cNvGraphicFramePr>
+              <a:graphicFrameLocks xmlns:a="http://schemas.openxmlformats.org/drawingml/2006/main" noChangeAspect="1"/>
+            </wp:cNvGraphicFramePr>
+            <a:graphic xmlns:a="http://schemas.openxmlformats.org/drawingml/2006/main">
+              <a:graphicData uri="http://schemas.openxmlformats.org/drawingml/2006/picture">
+                <pic:pic xmlns:pic="http://schemas.openxmlformats.org/drawingml/2006/picture">
+                  <pic:nvPicPr>
+                    <pic:cNvPr id="1742382946" name="Imagen 1" descr="Un letrero de color negro&#10;&#10;Descripción generada automáticamente con confianza baja"/>
+                    <pic:cNvPicPr/>
+                  </pic:nvPicPr>
+                  <pic:blipFill>
+                    <a:blip r:embed="rId42"/>
+                    <a:stretch>
+                      <a:fillRect/>
+                    </a:stretch>
+                  </pic:blipFill>
+                  <pic:spPr>
+                    <a:xfrm>
+                      <a:off x="0" y="0"/>
+                      <a:ext cx="5612130" cy="1604645"/>
+                    </a:xfrm>
+                    <a:prstGeom prst="rect">
+                      <a:avLst/>
+                    </a:prstGeom>
+                  </pic:spPr>
+                </pic:pic>
+              </a:graphicData>
+            </a:graphic>
+          </wp:inline>
+        </w:drawing>
+      </w:r>
+    </w:p>
+    <w:p>
+      <w:r>
+        <w:rPr>
+          <w:noProof/>
+        </w:rPr>
+        <w:drawing>
+          <wp:inline distT="0" distB="0" distL="0" distR="0" wp14:anchorId="7ABBE258" wp14:editId="49110F5E">
+            <wp:extent cx="5612130" cy="4046220"/>
+            <wp:effectExtent l="0" t="0" r="7620" b="0"/>
+            <wp:docPr id="475015513" name="Imagen 1" descr="Interfaz de usuario gráfica, Aplicación&#10;&#10;Descripción generada automáticamente"/>
+            <wp:cNvGraphicFramePr>
+              <a:graphicFrameLocks xmlns:a="http://schemas.openxmlformats.org/drawingml/2006/main" noChangeAspect="1"/>
+            </wp:cNvGraphicFramePr>
+            <a:graphic xmlns:a="http://schemas.openxmlformats.org/drawingml/2006/main">
+              <a:graphicData uri="http://schemas.openxmlformats.org/drawingml/2006/picture">
+                <pic:pic xmlns:pic="http://schemas.openxmlformats.org/drawingml/2006/picture">
+                  <pic:nvPicPr>
+                    <pic:cNvPr id="475015513" name="Imagen 1" descr="Interfaz de usuario gráfica, Aplicación&#10;&#10;Descripción generada automáticamente"/>
+                    <pic:cNvPicPr/>
+                  </pic:nvPicPr>
+                  <pic:blipFill>
+                    <a:blip r:embed="rId43"/>
+                    <a:stretch>
+                      <a:fillRect/>
+                    </a:stretch>
+                  </pic:blipFill>
+                  <pic:spPr>
+                    <a:xfrm>
+                      <a:off x="0" y="0"/>
+                      <a:ext cx="5612130" cy="4046220"/>
+                    </a:xfrm>
+                    <a:prstGeom prst="rect">
+                      <a:avLst/>
+                    </a:prstGeom>
+                  </pic:spPr>
+                </pic:pic>
+              </a:graphicData>
+            </a:graphic>
+          </wp:inline>
+        </w:drawing>
+      </w:r>
+    </w:p>
     <w:sectPr>
       <w:pgSz w:w="12240" w:h="15840"/>
       <w:pgMar w:top="1417" w:right="1701" w:bottom="1417" w:left="1701" w:header="708" w:footer="708" w:gutter="0"/>
@@ -1354,6 +3582,279 @@
     </w:sectPr>
   </w:body>
 </w:document>
+</file>
+
+<file path=word/numbering.xml><?xml version="1.0" encoding="utf-8"?>
+<w:numbering xmlns:wpc="http://schemas.microsoft.com/office/word/2010/wordprocessingCanvas" xmlns:cx="http://schemas.microsoft.com/office/drawing/2014/chartex" xmlns:cx1="http://schemas.microsoft.com/office/drawing/2015/9/8/chartex" xmlns:cx2="http://schemas.microsoft.com/office/drawing/2015/10/21/chartex" xmlns:cx3="http://schemas.microsoft.com/office/drawing/2016/5/9/chartex" xmlns:cx4="http://schemas.microsoft.com/office/drawing/2016/5/10/chartex" xmlns:cx5="http://schemas.microsoft.com/office/drawing/2016/5/11/chartex" xmlns:cx6="http://schemas.microsoft.com/office/drawing/2016/5/12/chartex" xmlns:cx7="http://schemas.microsoft.com/office/drawing/2016/5/13/chartex" xmlns:cx8="http://schemas.microsoft.com/office/drawing/2016/5/14/chartex" xmlns:mc="http://schemas.openxmlformats.org/markup-compatibility/2006" xmlns:aink="http://schemas.microsoft.com/office/drawing/2016/ink" xmlns:am3d="http://schemas.microsoft.com/office/drawing/2017/model3d" xmlns:o="urn:schemas-microsoft-com:office:office" xmlns:oel="http://schemas.microsoft.com/office/2019/extlst" xmlns:r="http://schemas.openxmlformats.org/officeDocument/2006/relationships" xmlns:m="http://schemas.openxmlformats.org/officeDocument/2006/math" xmlns:v="urn:schemas-microsoft-com:vml" xmlns:wp14="http://schemas.microsoft.com/office/word/2010/wordprocessingDrawing" xmlns:wp="http://schemas.openxmlformats.org/drawingml/2006/wordprocessingDrawing" xmlns:w10="urn:schemas-microsoft-com:office:word" xmlns:w="http://schemas.openxmlformats.org/wordprocessingml/2006/main" xmlns:w14="http://schemas.microsoft.com/office/word/2010/wordml" xmlns:w15="http://schemas.microsoft.com/office/word/2012/wordml" xmlns:w16cex="http://schemas.microsoft.com/office/word/2018/wordml/cex" xmlns:w16cid="http://schemas.microsoft.com/office/word/2016/wordml/cid" xmlns:w16="http://schemas.microsoft.com/office/word/2018/wordml" xmlns:w16du="http://schemas.microsoft.com/office/word/2023/wordml/word16du" xmlns:w16sdtdh="http://schemas.microsoft.com/office/word/2020/wordml/sdtdatahash" xmlns:w16se="http://schemas.microsoft.com/office/word/2015/wordml/symex" xmlns:wpg="http://schemas.microsoft.com/office/word/2010/wordprocessingGroup" xmlns:wpi="http://schemas.microsoft.com/office/word/2010/wordprocessingInk" xmlns:wne="http://schemas.microsoft.com/office/word/2006/wordml" xmlns:wps="http://schemas.microsoft.com/office/word/2010/wordprocessingShape" mc:Ignorable="w14 w15 w16se w16cid w16 w16cex w16sdtdh w16du wp14">
+  <w:abstractNum w:abstractNumId="0" w15:restartNumberingAfterBreak="0">
+    <w:nsid w:val="325511CC"/>
+    <w:multiLevelType w:val="hybridMultilevel"/>
+    <w:tmpl w:val="BF3AA06E"/>
+    <w:lvl w:ilvl="0" w:tplc="340A0001">
+      <w:start w:val="1"/>
+      <w:numFmt w:val="bullet"/>
+      <w:lvlText w:val=""/>
+      <w:lvlJc w:val="left"/>
+      <w:pPr>
+        <w:ind w:left="720" w:hanging="360"/>
+      </w:pPr>
+      <w:rPr>
+        <w:rFonts w:ascii="Symbol" w:hAnsi="Symbol" w:hint="default"/>
+      </w:rPr>
+    </w:lvl>
+    <w:lvl w:ilvl="1" w:tplc="340A0003" w:tentative="1">
+      <w:start w:val="1"/>
+      <w:numFmt w:val="bullet"/>
+      <w:lvlText w:val="o"/>
+      <w:lvlJc w:val="left"/>
+      <w:pPr>
+        <w:ind w:left="1440" w:hanging="360"/>
+      </w:pPr>
+      <w:rPr>
+        <w:rFonts w:ascii="Courier New" w:hAnsi="Courier New" w:cs="Courier New" w:hint="default"/>
+      </w:rPr>
+    </w:lvl>
+    <w:lvl w:ilvl="2" w:tplc="340A0005" w:tentative="1">
+      <w:start w:val="1"/>
+      <w:numFmt w:val="bullet"/>
+      <w:lvlText w:val=""/>
+      <w:lvlJc w:val="left"/>
+      <w:pPr>
+        <w:ind w:left="2160" w:hanging="360"/>
+      </w:pPr>
+      <w:rPr>
+        <w:rFonts w:ascii="Wingdings" w:hAnsi="Wingdings" w:hint="default"/>
+      </w:rPr>
+    </w:lvl>
+    <w:lvl w:ilvl="3" w:tplc="340A0001" w:tentative="1">
+      <w:start w:val="1"/>
+      <w:numFmt w:val="bullet"/>
+      <w:lvlText w:val=""/>
+      <w:lvlJc w:val="left"/>
+      <w:pPr>
+        <w:ind w:left="2880" w:hanging="360"/>
+      </w:pPr>
+      <w:rPr>
+        <w:rFonts w:ascii="Symbol" w:hAnsi="Symbol" w:hint="default"/>
+      </w:rPr>
+    </w:lvl>
+    <w:lvl w:ilvl="4" w:tplc="340A0003" w:tentative="1">
+      <w:start w:val="1"/>
+      <w:numFmt w:val="bullet"/>
+      <w:lvlText w:val="o"/>
+      <w:lvlJc w:val="left"/>
+      <w:pPr>
+        <w:ind w:left="3600" w:hanging="360"/>
+      </w:pPr>
+      <w:rPr>
+        <w:rFonts w:ascii="Courier New" w:hAnsi="Courier New" w:cs="Courier New" w:hint="default"/>
+      </w:rPr>
+    </w:lvl>
+    <w:lvl w:ilvl="5" w:tplc="340A0005" w:tentative="1">
+      <w:start w:val="1"/>
+      <w:numFmt w:val="bullet"/>
+      <w:lvlText w:val=""/>
+      <w:lvlJc w:val="left"/>
+      <w:pPr>
+        <w:ind w:left="4320" w:hanging="360"/>
+      </w:pPr>
+      <w:rPr>
+        <w:rFonts w:ascii="Wingdings" w:hAnsi="Wingdings" w:hint="default"/>
+      </w:rPr>
+    </w:lvl>
+    <w:lvl w:ilvl="6" w:tplc="340A0001" w:tentative="1">
+      <w:start w:val="1"/>
+      <w:numFmt w:val="bullet"/>
+      <w:lvlText w:val=""/>
+      <w:lvlJc w:val="left"/>
+      <w:pPr>
+        <w:ind w:left="5040" w:hanging="360"/>
+      </w:pPr>
+      <w:rPr>
+        <w:rFonts w:ascii="Symbol" w:hAnsi="Symbol" w:hint="default"/>
+      </w:rPr>
+    </w:lvl>
+    <w:lvl w:ilvl="7" w:tplc="340A0003" w:tentative="1">
+      <w:start w:val="1"/>
+      <w:numFmt w:val="bullet"/>
+      <w:lvlText w:val="o"/>
+      <w:lvlJc w:val="left"/>
+      <w:pPr>
+        <w:ind w:left="5760" w:hanging="360"/>
+      </w:pPr>
+      <w:rPr>
+        <w:rFonts w:ascii="Courier New" w:hAnsi="Courier New" w:cs="Courier New" w:hint="default"/>
+      </w:rPr>
+    </w:lvl>
+    <w:lvl w:ilvl="8" w:tplc="340A0005" w:tentative="1">
+      <w:start w:val="1"/>
+      <w:numFmt w:val="bullet"/>
+      <w:lvlText w:val=""/>
+      <w:lvlJc w:val="left"/>
+      <w:pPr>
+        <w:ind w:left="6480" w:hanging="360"/>
+      </w:pPr>
+      <w:rPr>
+        <w:rFonts w:ascii="Wingdings" w:hAnsi="Wingdings" w:hint="default"/>
+      </w:rPr>
+    </w:lvl>
+  </w:abstractNum>
+  <w:abstractNum w:abstractNumId="1" w15:restartNumberingAfterBreak="0">
+    <w:nsid w:val="3CF77F12"/>
+    <w:multiLevelType w:val="multilevel"/>
+    <w:tmpl w:val="729E7580"/>
+    <w:lvl w:ilvl="0">
+      <w:start w:val="1"/>
+      <w:numFmt w:val="bullet"/>
+      <w:lvlText w:val=""/>
+      <w:lvlJc w:val="left"/>
+      <w:pPr>
+        <w:tabs>
+          <w:tab w:val="num" w:pos="720"/>
+        </w:tabs>
+        <w:ind w:left="720" w:hanging="360"/>
+      </w:pPr>
+      <w:rPr>
+        <w:rFonts w:ascii="Symbol" w:hAnsi="Symbol" w:hint="default"/>
+        <w:sz w:val="20"/>
+      </w:rPr>
+    </w:lvl>
+    <w:lvl w:ilvl="1" w:tentative="1">
+      <w:start w:val="1"/>
+      <w:numFmt w:val="bullet"/>
+      <w:lvlText w:val="o"/>
+      <w:lvlJc w:val="left"/>
+      <w:pPr>
+        <w:tabs>
+          <w:tab w:val="num" w:pos="1440"/>
+        </w:tabs>
+        <w:ind w:left="1440" w:hanging="360"/>
+      </w:pPr>
+      <w:rPr>
+        <w:rFonts w:ascii="Courier New" w:hAnsi="Courier New" w:hint="default"/>
+        <w:sz w:val="20"/>
+      </w:rPr>
+    </w:lvl>
+    <w:lvl w:ilvl="2" w:tentative="1">
+      <w:start w:val="1"/>
+      <w:numFmt w:val="bullet"/>
+      <w:lvlText w:val=""/>
+      <w:lvlJc w:val="left"/>
+      <w:pPr>
+        <w:tabs>
+          <w:tab w:val="num" w:pos="2160"/>
+        </w:tabs>
+        <w:ind w:left="2160" w:hanging="360"/>
+      </w:pPr>
+      <w:rPr>
+        <w:rFonts w:ascii="Wingdings" w:hAnsi="Wingdings" w:hint="default"/>
+        <w:sz w:val="20"/>
+      </w:rPr>
+    </w:lvl>
+    <w:lvl w:ilvl="3" w:tentative="1">
+      <w:start w:val="1"/>
+      <w:numFmt w:val="bullet"/>
+      <w:lvlText w:val=""/>
+      <w:lvlJc w:val="left"/>
+      <w:pPr>
+        <w:tabs>
+          <w:tab w:val="num" w:pos="2880"/>
+        </w:tabs>
+        <w:ind w:left="2880" w:hanging="360"/>
+      </w:pPr>
+      <w:rPr>
+        <w:rFonts w:ascii="Wingdings" w:hAnsi="Wingdings" w:hint="default"/>
+        <w:sz w:val="20"/>
+      </w:rPr>
+    </w:lvl>
+    <w:lvl w:ilvl="4" w:tentative="1">
+      <w:start w:val="1"/>
+      <w:numFmt w:val="bullet"/>
+      <w:lvlText w:val=""/>
+      <w:lvlJc w:val="left"/>
+      <w:pPr>
+        <w:tabs>
+          <w:tab w:val="num" w:pos="3600"/>
+        </w:tabs>
+        <w:ind w:left="3600" w:hanging="360"/>
+      </w:pPr>
+      <w:rPr>
+        <w:rFonts w:ascii="Wingdings" w:hAnsi="Wingdings" w:hint="default"/>
+        <w:sz w:val="20"/>
+      </w:rPr>
+    </w:lvl>
+    <w:lvl w:ilvl="5" w:tentative="1">
+      <w:start w:val="1"/>
+      <w:numFmt w:val="bullet"/>
+      <w:lvlText w:val=""/>
+      <w:lvlJc w:val="left"/>
+      <w:pPr>
+        <w:tabs>
+          <w:tab w:val="num" w:pos="4320"/>
+        </w:tabs>
+        <w:ind w:left="4320" w:hanging="360"/>
+      </w:pPr>
+      <w:rPr>
+        <w:rFonts w:ascii="Wingdings" w:hAnsi="Wingdings" w:hint="default"/>
+        <w:sz w:val="20"/>
+      </w:rPr>
+    </w:lvl>
+    <w:lvl w:ilvl="6" w:tentative="1">
+      <w:start w:val="1"/>
+      <w:numFmt w:val="bullet"/>
+      <w:lvlText w:val=""/>
+      <w:lvlJc w:val="left"/>
+      <w:pPr>
+        <w:tabs>
+          <w:tab w:val="num" w:pos="5040"/>
+        </w:tabs>
+        <w:ind w:left="5040" w:hanging="360"/>
+      </w:pPr>
+      <w:rPr>
+        <w:rFonts w:ascii="Wingdings" w:hAnsi="Wingdings" w:hint="default"/>
+        <w:sz w:val="20"/>
+      </w:rPr>
+    </w:lvl>
+    <w:lvl w:ilvl="7" w:tentative="1">
+      <w:start w:val="1"/>
+      <w:numFmt w:val="bullet"/>
+      <w:lvlText w:val=""/>
+      <w:lvlJc w:val="left"/>
+      <w:pPr>
+        <w:tabs>
+          <w:tab w:val="num" w:pos="5760"/>
+        </w:tabs>
+        <w:ind w:left="5760" w:hanging="360"/>
+      </w:pPr>
+      <w:rPr>
+        <w:rFonts w:ascii="Wingdings" w:hAnsi="Wingdings" w:hint="default"/>
+        <w:sz w:val="20"/>
+      </w:rPr>
+    </w:lvl>
+    <w:lvl w:ilvl="8" w:tentative="1">
+      <w:start w:val="1"/>
+      <w:numFmt w:val="bullet"/>
+      <w:lvlText w:val=""/>
+      <w:lvlJc w:val="left"/>
+      <w:pPr>
+        <w:tabs>
+          <w:tab w:val="num" w:pos="6480"/>
+        </w:tabs>
+        <w:ind w:left="6480" w:hanging="360"/>
+      </w:pPr>
+      <w:rPr>
+        <w:rFonts w:ascii="Wingdings" w:hAnsi="Wingdings" w:hint="default"/>
+        <w:sz w:val="20"/>
+      </w:rPr>
+    </w:lvl>
+  </w:abstractNum>
+  <w:num w:numId="1" w16cid:durableId="557057684">
+    <w:abstractNumId w:val="1"/>
+  </w:num>
+  <w:num w:numId="2" w16cid:durableId="740104861">
+    <w:abstractNumId w:val="0"/>
+  </w:num>
+</w:numbering>
 </file>
 
 <file path=word/styles.xml><?xml version="1.0" encoding="utf-8"?>
@@ -2357,6 +4858,17 @@
       <w:spacing w:after="0" w:line="240" w:lineRule="auto"/>
     </w:pPr>
   </w:style>
+  <w:style w:type="character" w:styleId="Textoennegrita">
+    <w:name w:val="Strong"/>
+    <w:basedOn w:val="Fuentedeprrafopredeter"/>
+    <w:uiPriority w:val="22"/>
+    <w:qFormat/>
+    <w:rsid w:val="0049422A"/>
+    <w:rPr>
+      <w:b/>
+      <w:bCs/>
+    </w:rPr>
+  </w:style>
 </w:styles>
 </file>
 

</xml_diff>